<commit_message>
Finishing up chapter 1
</commit_message>
<xml_diff>
--- a/Book Outline.docx
+++ b/Book Outline.docx
@@ -8,6 +8,446 @@
         <w:autoSpaceDN w:val="0"/>
         <w:adjustRightInd w:val="0"/>
         <w:spacing w:after="0" w:line="240" w:lineRule="auto"/>
+        <w:jc w:val="center"/>
+        <w:rPr>
+          <w:rFonts w:asciiTheme="majorHAnsi" w:eastAsia="MinionPro-Regular" w:hAnsiTheme="majorHAnsi" w:cstheme="majorHAnsi"/>
+          <w:sz w:val="28"/>
+          <w:szCs w:val="28"/>
+          <w:lang w:val="en-US"/>
+        </w:rPr>
+      </w:pPr>
+      <w:r>
+        <w:rPr>
+          <w:rFonts w:asciiTheme="majorHAnsi" w:eastAsia="MinionPro-Regular" w:hAnsiTheme="majorHAnsi" w:cstheme="majorHAnsi"/>
+          <w:sz w:val="28"/>
+          <w:szCs w:val="28"/>
+          <w:lang w:val="en-US"/>
+        </w:rPr>
+        <w:t>Outline</w:t>
+      </w:r>
+      <w:r>
+        <w:rPr>
+          <w:rFonts w:asciiTheme="majorHAnsi" w:eastAsia="MinionPro-Regular" w:hAnsiTheme="majorHAnsi" w:cstheme="majorHAnsi"/>
+          <w:sz w:val="28"/>
+          <w:szCs w:val="28"/>
+          <w:lang w:val="en-US"/>
+        </w:rPr>
+        <w:t xml:space="preserve"> - </w:t>
+      </w:r>
+      <w:r>
+        <w:rPr>
+          <w:rFonts w:asciiTheme="majorHAnsi" w:eastAsia="MinionPro-Regular" w:hAnsiTheme="majorHAnsi" w:cstheme="majorHAnsi"/>
+          <w:sz w:val="28"/>
+          <w:szCs w:val="28"/>
+          <w:lang w:val="en-US"/>
+        </w:rPr>
+        <w:t>Hands-On Machine Learning</w:t>
+      </w:r>
+    </w:p>
+    <w:p>
+      <w:pPr>
+        <w:autoSpaceDE w:val="0"/>
+        <w:autoSpaceDN w:val="0"/>
+        <w:adjustRightInd w:val="0"/>
+        <w:spacing w:after="0" w:line="240" w:lineRule="auto"/>
+        <w:jc w:val="center"/>
+        <w:rPr>
+          <w:rFonts w:asciiTheme="majorHAnsi" w:eastAsia="MinionPro-Regular" w:hAnsiTheme="majorHAnsi" w:cstheme="majorHAnsi"/>
+          <w:sz w:val="28"/>
+          <w:szCs w:val="28"/>
+          <w:lang w:val="en-US"/>
+        </w:rPr>
+      </w:pPr>
+      <w:r>
+        <w:rPr>
+          <w:rFonts w:asciiTheme="majorHAnsi" w:eastAsia="MinionPro-Regular" w:hAnsiTheme="majorHAnsi" w:cstheme="majorHAnsi"/>
+          <w:sz w:val="28"/>
+          <w:szCs w:val="28"/>
+          <w:lang w:val="en-US"/>
+        </w:rPr>
+        <w:t xml:space="preserve">with Scikit-Learn, </w:t>
+      </w:r>
+      <w:proofErr w:type="spellStart"/>
+      <w:r>
+        <w:rPr>
+          <w:rFonts w:asciiTheme="majorHAnsi" w:eastAsia="MinionPro-Regular" w:hAnsiTheme="majorHAnsi" w:cstheme="majorHAnsi"/>
+          <w:sz w:val="28"/>
+          <w:szCs w:val="28"/>
+          <w:lang w:val="en-US"/>
+        </w:rPr>
+        <w:t>Keras</w:t>
+      </w:r>
+      <w:proofErr w:type="spellEnd"/>
+      <w:r>
+        <w:rPr>
+          <w:rFonts w:asciiTheme="majorHAnsi" w:eastAsia="MinionPro-Regular" w:hAnsiTheme="majorHAnsi" w:cstheme="majorHAnsi"/>
+          <w:sz w:val="28"/>
+          <w:szCs w:val="28"/>
+          <w:lang w:val="en-US"/>
+        </w:rPr>
+        <w:t>, and TensorFlow</w:t>
+      </w:r>
+    </w:p>
+    <w:p>
+      <w:pPr>
+        <w:autoSpaceDE w:val="0"/>
+        <w:autoSpaceDN w:val="0"/>
+        <w:adjustRightInd w:val="0"/>
+        <w:spacing w:after="0" w:line="240" w:lineRule="auto"/>
+        <w:jc w:val="center"/>
+        <w:rPr>
+          <w:rFonts w:asciiTheme="majorHAnsi" w:eastAsia="MinionPro-Regular" w:hAnsiTheme="majorHAnsi" w:cstheme="majorHAnsi"/>
+          <w:sz w:val="28"/>
+          <w:szCs w:val="28"/>
+          <w:lang w:val="en-US"/>
+        </w:rPr>
+      </w:pPr>
+      <w:r>
+        <w:rPr>
+          <w:rFonts w:asciiTheme="majorHAnsi" w:eastAsia="MinionPro-Regular" w:hAnsiTheme="majorHAnsi" w:cstheme="majorHAnsi"/>
+          <w:sz w:val="28"/>
+          <w:szCs w:val="28"/>
+          <w:lang w:val="en-US"/>
+        </w:rPr>
+        <w:t xml:space="preserve">2nd Edition by </w:t>
+      </w:r>
+      <w:proofErr w:type="spellStart"/>
+      <w:r>
+        <w:rPr>
+          <w:rFonts w:asciiTheme="majorHAnsi" w:eastAsia="MinionPro-Regular" w:hAnsiTheme="majorHAnsi" w:cstheme="majorHAnsi"/>
+          <w:sz w:val="28"/>
+          <w:szCs w:val="28"/>
+          <w:lang w:val="en-US"/>
+        </w:rPr>
+        <w:t>Aurélien</w:t>
+      </w:r>
+      <w:proofErr w:type="spellEnd"/>
+      <w:r>
+        <w:rPr>
+          <w:rFonts w:asciiTheme="majorHAnsi" w:eastAsia="MinionPro-Regular" w:hAnsiTheme="majorHAnsi" w:cstheme="majorHAnsi"/>
+          <w:sz w:val="28"/>
+          <w:szCs w:val="28"/>
+          <w:lang w:val="en-US"/>
+        </w:rPr>
+        <w:t xml:space="preserve"> </w:t>
+      </w:r>
+      <w:proofErr w:type="spellStart"/>
+      <w:r>
+        <w:rPr>
+          <w:rFonts w:asciiTheme="majorHAnsi" w:eastAsia="MinionPro-Regular" w:hAnsiTheme="majorHAnsi" w:cstheme="majorHAnsi"/>
+          <w:sz w:val="28"/>
+          <w:szCs w:val="28"/>
+          <w:lang w:val="en-US"/>
+        </w:rPr>
+        <w:t>Géron</w:t>
+      </w:r>
+      <w:proofErr w:type="spellEnd"/>
+    </w:p>
+    <w:p>
+      <w:pPr>
+        <w:autoSpaceDE w:val="0"/>
+        <w:autoSpaceDN w:val="0"/>
+        <w:adjustRightInd w:val="0"/>
+        <w:spacing w:after="0" w:line="240" w:lineRule="auto"/>
+        <w:rPr>
+          <w:rFonts w:asciiTheme="majorHAnsi" w:eastAsia="MinionPro-Regular" w:hAnsiTheme="majorHAnsi" w:cstheme="majorHAnsi"/>
+          <w:sz w:val="28"/>
+          <w:szCs w:val="28"/>
+          <w:lang w:val="en-US"/>
+        </w:rPr>
+      </w:pPr>
+    </w:p>
+    <w:p>
+      <w:pPr>
+        <w:autoSpaceDE w:val="0"/>
+        <w:autoSpaceDN w:val="0"/>
+        <w:adjustRightInd w:val="0"/>
+        <w:spacing w:after="0" w:line="240" w:lineRule="auto"/>
+        <w:rPr>
+          <w:rFonts w:eastAsia="MinionPro-Regular" w:cstheme="minorHAnsi"/>
+          <w:b/>
+          <w:bCs/>
+          <w:lang w:val="en-US"/>
+        </w:rPr>
+      </w:pPr>
+    </w:p>
+    <w:p>
+      <w:pPr>
+        <w:autoSpaceDE w:val="0"/>
+        <w:autoSpaceDN w:val="0"/>
+        <w:adjustRightInd w:val="0"/>
+        <w:spacing w:after="0" w:line="240" w:lineRule="auto"/>
+        <w:rPr>
+          <w:rFonts w:eastAsia="MinionPro-Regular" w:cstheme="minorHAnsi"/>
+        </w:rPr>
+      </w:pPr>
+      <w:r>
+        <w:rPr>
+          <w:rFonts w:eastAsia="MinionPro-Regular" w:cstheme="minorHAnsi"/>
+          <w:b/>
+          <w:bCs/>
+        </w:rPr>
+        <w:t>Machine Learning</w:t>
+      </w:r>
+      <w:r>
+        <w:rPr>
+          <w:rFonts w:eastAsia="MinionPro-Regular" w:cstheme="minorHAnsi"/>
+        </w:rPr>
+        <w:t xml:space="preserve"> is about making machines get better at some </w:t>
+      </w:r>
+      <w:r>
+        <w:rPr>
+          <w:rFonts w:eastAsia="MinionPro-Regular" w:cstheme="minorHAnsi"/>
+        </w:rPr>
+        <w:t>tasks</w:t>
+      </w:r>
+      <w:r>
+        <w:rPr>
+          <w:rFonts w:eastAsia="MinionPro-Regular" w:cstheme="minorHAnsi"/>
+        </w:rPr>
+        <w:t xml:space="preserve"> by learning</w:t>
+      </w:r>
+      <w:r>
+        <w:rPr>
+          <w:rFonts w:eastAsia="MinionPro-Regular" w:cstheme="minorHAnsi"/>
+          <w:lang w:val="en-US"/>
+        </w:rPr>
+        <w:t xml:space="preserve"> </w:t>
+      </w:r>
+      <w:r>
+        <w:rPr>
+          <w:rFonts w:eastAsia="MinionPro-Regular" w:cstheme="minorHAnsi"/>
+        </w:rPr>
+        <w:t>from data, instead of having to explicitly code rules.</w:t>
+      </w:r>
+    </w:p>
+    <w:p>
+      <w:pPr>
+        <w:autoSpaceDE w:val="0"/>
+        <w:autoSpaceDN w:val="0"/>
+        <w:adjustRightInd w:val="0"/>
+        <w:spacing w:after="0" w:line="240" w:lineRule="auto"/>
+        <w:rPr>
+          <w:rFonts w:eastAsia="MinionPro-Regular" w:cstheme="minorHAnsi"/>
+        </w:rPr>
+      </w:pPr>
+    </w:p>
+    <w:p>
+      <w:pPr>
+        <w:autoSpaceDE w:val="0"/>
+        <w:autoSpaceDN w:val="0"/>
+        <w:adjustRightInd w:val="0"/>
+        <w:spacing w:after="0" w:line="240" w:lineRule="auto"/>
+        <w:rPr>
+          <w:rFonts w:eastAsia="MinionPro-Regular" w:cstheme="minorHAnsi"/>
+          <w:lang w:val="en-DE"/>
+        </w:rPr>
+      </w:pPr>
+      <w:r>
+        <w:rPr>
+          <w:rFonts w:eastAsia="MinionPro-Regular" w:cstheme="minorHAnsi"/>
+          <w:b/>
+          <w:bCs/>
+          <w:lang w:val="en-DE"/>
+        </w:rPr>
+        <w:t>There are many different types of ML systems:</w:t>
+      </w:r>
+      <w:r>
+        <w:rPr>
+          <w:rFonts w:eastAsia="MinionPro-Regular" w:cstheme="minorHAnsi"/>
+          <w:lang w:val="en-DE"/>
+        </w:rPr>
+        <w:t xml:space="preserve"> </w:t>
+      </w:r>
+    </w:p>
+    <w:p>
+      <w:pPr>
+        <w:pStyle w:val="ListParagraph"/>
+        <w:numPr>
+          <w:ilvl w:val="0"/>
+          <w:numId w:val="1"/>
+        </w:numPr>
+        <w:autoSpaceDE w:val="0"/>
+        <w:autoSpaceDN w:val="0"/>
+        <w:adjustRightInd w:val="0"/>
+        <w:spacing w:after="0" w:line="240" w:lineRule="auto"/>
+        <w:rPr>
+          <w:rFonts w:eastAsia="MinionPro-Regular" w:cstheme="minorHAnsi"/>
+          <w:lang w:val="en-DE"/>
+        </w:rPr>
+      </w:pPr>
+      <w:r>
+        <w:rPr>
+          <w:rFonts w:eastAsia="MinionPro-Regular" w:cstheme="minorHAnsi"/>
+          <w:lang w:val="en-US"/>
+        </w:rPr>
+        <w:t>S</w:t>
+      </w:r>
+      <w:proofErr w:type="spellStart"/>
+      <w:r>
+        <w:rPr>
+          <w:rFonts w:eastAsia="MinionPro-Regular" w:cstheme="minorHAnsi"/>
+          <w:lang w:val="en-DE"/>
+        </w:rPr>
+        <w:t>upervised</w:t>
+      </w:r>
+      <w:proofErr w:type="spellEnd"/>
+      <w:r>
+        <w:rPr>
+          <w:rFonts w:eastAsia="MinionPro-Regular" w:cstheme="minorHAnsi"/>
+          <w:lang w:val="en-DE"/>
+        </w:rPr>
+        <w:t xml:space="preserve"> or</w:t>
+      </w:r>
+      <w:r>
+        <w:rPr>
+          <w:rFonts w:eastAsia="MinionPro-Regular" w:cstheme="minorHAnsi"/>
+          <w:lang w:val="en-US"/>
+        </w:rPr>
+        <w:t xml:space="preserve"> not </w:t>
+      </w:r>
+      <w:r>
+        <w:rPr>
+          <w:rFonts w:eastAsia="MinionPro-Regular" w:cstheme="minorHAnsi"/>
+          <w:lang w:val="en-DE"/>
+        </w:rPr>
+        <w:t xml:space="preserve">supervised, </w:t>
+      </w:r>
+    </w:p>
+    <w:p>
+      <w:pPr>
+        <w:pStyle w:val="ListParagraph"/>
+        <w:numPr>
+          <w:ilvl w:val="0"/>
+          <w:numId w:val="1"/>
+        </w:numPr>
+        <w:autoSpaceDE w:val="0"/>
+        <w:autoSpaceDN w:val="0"/>
+        <w:adjustRightInd w:val="0"/>
+        <w:spacing w:after="0" w:line="240" w:lineRule="auto"/>
+        <w:rPr>
+          <w:rFonts w:eastAsia="MinionPro-Regular" w:cstheme="minorHAnsi"/>
+          <w:lang w:val="en-DE"/>
+        </w:rPr>
+      </w:pPr>
+      <w:r>
+        <w:rPr>
+          <w:rFonts w:eastAsia="MinionPro-Regular" w:cstheme="minorHAnsi"/>
+          <w:lang w:val="en-US"/>
+        </w:rPr>
+        <w:t>B</w:t>
+      </w:r>
+      <w:proofErr w:type="spellStart"/>
+      <w:r>
+        <w:rPr>
+          <w:rFonts w:eastAsia="MinionPro-Regular" w:cstheme="minorHAnsi"/>
+          <w:lang w:val="en-DE"/>
+        </w:rPr>
+        <w:t>atch</w:t>
+      </w:r>
+      <w:proofErr w:type="spellEnd"/>
+      <w:r>
+        <w:rPr>
+          <w:rFonts w:eastAsia="MinionPro-Regular" w:cstheme="minorHAnsi"/>
+          <w:lang w:val="en-DE"/>
+        </w:rPr>
+        <w:t xml:space="preserve"> or </w:t>
+      </w:r>
+      <w:proofErr w:type="gramStart"/>
+      <w:r>
+        <w:rPr>
+          <w:rFonts w:eastAsia="MinionPro-Regular" w:cstheme="minorHAnsi"/>
+          <w:lang w:val="en-US"/>
+        </w:rPr>
+        <w:t>O</w:t>
+      </w:r>
+      <w:proofErr w:type="spellStart"/>
+      <w:r>
+        <w:rPr>
+          <w:rFonts w:eastAsia="MinionPro-Regular" w:cstheme="minorHAnsi"/>
+          <w:lang w:val="en-DE"/>
+        </w:rPr>
+        <w:t>nline</w:t>
+      </w:r>
+      <w:proofErr w:type="spellEnd"/>
+      <w:proofErr w:type="gramEnd"/>
+      <w:r>
+        <w:rPr>
+          <w:rFonts w:eastAsia="MinionPro-Regular" w:cstheme="minorHAnsi"/>
+          <w:lang w:val="en-DE"/>
+        </w:rPr>
+        <w:t>,</w:t>
+      </w:r>
+    </w:p>
+    <w:p>
+      <w:pPr>
+        <w:pStyle w:val="ListParagraph"/>
+        <w:numPr>
+          <w:ilvl w:val="0"/>
+          <w:numId w:val="1"/>
+        </w:numPr>
+        <w:autoSpaceDE w:val="0"/>
+        <w:autoSpaceDN w:val="0"/>
+        <w:adjustRightInd w:val="0"/>
+        <w:spacing w:after="0" w:line="240" w:lineRule="auto"/>
+        <w:rPr>
+          <w:rFonts w:eastAsia="MinionPro-Regular" w:cstheme="minorHAnsi"/>
+          <w:lang w:val="en-DE"/>
+        </w:rPr>
+      </w:pPr>
+      <w:r>
+        <w:rPr>
+          <w:rFonts w:eastAsia="MinionPro-Regular" w:cstheme="minorHAnsi"/>
+          <w:lang w:val="en-US"/>
+        </w:rPr>
+        <w:t>I</w:t>
+      </w:r>
+      <w:proofErr w:type="spellStart"/>
+      <w:r>
+        <w:rPr>
+          <w:rFonts w:eastAsia="MinionPro-Regular" w:cstheme="minorHAnsi"/>
+          <w:lang w:val="en-DE"/>
+        </w:rPr>
+        <w:t>nstance</w:t>
+      </w:r>
+      <w:proofErr w:type="spellEnd"/>
+      <w:r>
+        <w:rPr>
+          <w:rFonts w:eastAsia="MinionPro-Regular" w:cstheme="minorHAnsi"/>
+          <w:lang w:val="en-DE"/>
+        </w:rPr>
+        <w:t xml:space="preserve">-based or </w:t>
+      </w:r>
+      <w:r>
+        <w:rPr>
+          <w:rFonts w:eastAsia="MinionPro-Regular" w:cstheme="minorHAnsi"/>
+          <w:lang w:val="en-US"/>
+        </w:rPr>
+        <w:t>M</w:t>
+      </w:r>
+      <w:proofErr w:type="spellStart"/>
+      <w:r>
+        <w:rPr>
+          <w:rFonts w:eastAsia="MinionPro-Regular" w:cstheme="minorHAnsi"/>
+          <w:lang w:val="en-DE"/>
+        </w:rPr>
+        <w:t>odel</w:t>
+      </w:r>
+      <w:proofErr w:type="spellEnd"/>
+      <w:r>
+        <w:rPr>
+          <w:rFonts w:eastAsia="MinionPro-Regular" w:cstheme="minorHAnsi"/>
+          <w:lang w:val="en-DE"/>
+        </w:rPr>
+        <w:t>-based.</w:t>
+      </w:r>
+    </w:p>
+    <w:p>
+      <w:pPr>
+        <w:autoSpaceDE w:val="0"/>
+        <w:autoSpaceDN w:val="0"/>
+        <w:adjustRightInd w:val="0"/>
+        <w:spacing w:after="0" w:line="240" w:lineRule="auto"/>
         <w:jc w:val="both"/>
         <w:rPr>
           <w:rFonts w:eastAsia="MinionPro-Regular" w:cstheme="minorHAnsi"/>
@@ -25,13 +465,33 @@
         <w:jc w:val="both"/>
         <w:rPr>
           <w:rFonts w:eastAsia="MinionPro-Regular" w:cstheme="minorHAnsi"/>
-          <w:b/>
-          <w:bCs/>
-        </w:rPr>
-      </w:pPr>
-    </w:p>
-    <w:p>
-      <w:pPr>
+          <w:lang w:val="en-DE"/>
+        </w:rPr>
+      </w:pPr>
+      <w:r>
+        <w:rPr>
+          <w:rFonts w:eastAsia="MinionPro-Regular" w:cstheme="minorHAnsi"/>
+          <w:b/>
+          <w:bCs/>
+          <w:lang w:val="en-DE"/>
+        </w:rPr>
+        <w:t>In an ML project</w:t>
+      </w:r>
+      <w:r>
+        <w:rPr>
+          <w:rFonts w:eastAsia="MinionPro-Regular" w:cstheme="minorHAnsi"/>
+          <w:lang w:val="en-DE"/>
+        </w:rPr>
+        <w:t xml:space="preserve"> </w:t>
+      </w:r>
+    </w:p>
+    <w:p>
+      <w:pPr>
+        <w:pStyle w:val="ListParagraph"/>
+        <w:numPr>
+          <w:ilvl w:val="0"/>
+          <w:numId w:val="2"/>
+        </w:numPr>
         <w:autoSpaceDE w:val="0"/>
         <w:autoSpaceDN w:val="0"/>
         <w:adjustRightInd w:val="0"/>
@@ -39,6 +499,94 @@
         <w:jc w:val="both"/>
         <w:rPr>
           <w:rFonts w:eastAsia="MinionPro-Regular" w:cstheme="minorHAnsi"/>
+          <w:lang w:val="en-DE"/>
+        </w:rPr>
+      </w:pPr>
+      <w:r>
+        <w:rPr>
+          <w:rFonts w:eastAsia="MinionPro-Regular" w:cstheme="minorHAnsi"/>
+          <w:lang w:val="en-DE"/>
+        </w:rPr>
+        <w:t xml:space="preserve">you gather data in a training set, and </w:t>
+      </w:r>
+    </w:p>
+    <w:p>
+      <w:pPr>
+        <w:pStyle w:val="ListParagraph"/>
+        <w:numPr>
+          <w:ilvl w:val="0"/>
+          <w:numId w:val="2"/>
+        </w:numPr>
+        <w:autoSpaceDE w:val="0"/>
+        <w:autoSpaceDN w:val="0"/>
+        <w:adjustRightInd w:val="0"/>
+        <w:spacing w:after="0" w:line="240" w:lineRule="auto"/>
+        <w:jc w:val="both"/>
+        <w:rPr>
+          <w:rFonts w:eastAsia="MinionPro-Regular" w:cstheme="minorHAnsi"/>
+          <w:lang w:val="en-DE"/>
+        </w:rPr>
+      </w:pPr>
+      <w:r>
+        <w:rPr>
+          <w:rFonts w:eastAsia="MinionPro-Regular" w:cstheme="minorHAnsi"/>
+          <w:lang w:val="en-US"/>
+        </w:rPr>
+        <w:t xml:space="preserve">you select </w:t>
+      </w:r>
+      <w:r>
+        <w:rPr>
+          <w:rFonts w:eastAsia="MinionPro-Regular" w:cstheme="minorHAnsi"/>
+          <w:lang w:val="en-US"/>
+        </w:rPr>
+        <w:t>a (</w:t>
+      </w:r>
+      <w:r>
+        <w:rPr>
+          <w:rFonts w:eastAsia="MinionPro-Regular" w:cstheme="minorHAnsi"/>
+          <w:lang w:val="en-US"/>
+        </w:rPr>
+        <w:t>model</w:t>
+      </w:r>
+      <w:r>
+        <w:rPr>
+          <w:rFonts w:eastAsia="MinionPro-Regular" w:cstheme="minorHAnsi"/>
+          <w:lang w:val="en-US"/>
+        </w:rPr>
+        <w:t xml:space="preserve"> or)</w:t>
+      </w:r>
+      <w:r>
+        <w:rPr>
+          <w:rFonts w:eastAsia="MinionPro-Regular" w:cstheme="minorHAnsi"/>
+          <w:lang w:val="en-US"/>
+        </w:rPr>
+        <w:t xml:space="preserve"> learning </w:t>
+      </w:r>
+      <w:proofErr w:type="gramStart"/>
+      <w:r>
+        <w:rPr>
+          <w:rFonts w:eastAsia="MinionPro-Regular" w:cstheme="minorHAnsi"/>
+          <w:lang w:val="en-US"/>
+        </w:rPr>
+        <w:t>algorithm</w:t>
+      </w:r>
+      <w:proofErr w:type="gramEnd"/>
+    </w:p>
+    <w:p>
+      <w:pPr>
+        <w:pStyle w:val="ListParagraph"/>
+        <w:numPr>
+          <w:ilvl w:val="1"/>
+          <w:numId w:val="2"/>
+        </w:numPr>
+        <w:autoSpaceDE w:val="0"/>
+        <w:autoSpaceDN w:val="0"/>
+        <w:adjustRightInd w:val="0"/>
+        <w:spacing w:after="0" w:line="240" w:lineRule="auto"/>
+        <w:jc w:val="both"/>
+        <w:rPr>
+          <w:rFonts w:eastAsia="MinionPro-Regular" w:cstheme="minorHAnsi"/>
+          <w:lang w:val="en-DE"/>
         </w:rPr>
       </w:pPr>
       <w:r>
@@ -71,18 +619,26 @@
     </w:p>
     <w:p>
       <w:pPr>
-        <w:autoSpaceDE w:val="0"/>
-        <w:autoSpaceDN w:val="0"/>
-        <w:adjustRightInd w:val="0"/>
-        <w:spacing w:after="0" w:line="240" w:lineRule="auto"/>
+        <w:pStyle w:val="ListParagraph"/>
+        <w:autoSpaceDE w:val="0"/>
+        <w:autoSpaceDN w:val="0"/>
+        <w:adjustRightInd w:val="0"/>
+        <w:spacing w:after="0" w:line="240" w:lineRule="auto"/>
+        <w:ind w:left="1440"/>
         <w:jc w:val="both"/>
         <w:rPr>
           <w:rFonts w:eastAsia="MinionPro-Regular" w:cstheme="minorHAnsi"/>
-        </w:rPr>
-      </w:pPr>
-    </w:p>
-    <w:p>
-      <w:pPr>
+          <w:lang w:val="en-DE"/>
+        </w:rPr>
+      </w:pPr>
+    </w:p>
+    <w:p>
+      <w:pPr>
+        <w:pStyle w:val="ListParagraph"/>
+        <w:numPr>
+          <w:ilvl w:val="0"/>
+          <w:numId w:val="2"/>
+        </w:numPr>
         <w:autoSpaceDE w:val="0"/>
         <w:autoSpaceDN w:val="0"/>
         <w:adjustRightInd w:val="0"/>
@@ -90,6 +646,67 @@
         <w:jc w:val="both"/>
         <w:rPr>
           <w:rFonts w:eastAsia="MinionPro-Regular" w:cstheme="minorHAnsi"/>
+          <w:lang w:val="en-DE"/>
+        </w:rPr>
+      </w:pPr>
+      <w:r>
+        <w:rPr>
+          <w:rFonts w:eastAsia="MinionPro-Regular" w:cstheme="minorHAnsi"/>
+          <w:lang w:val="en-DE"/>
+        </w:rPr>
+        <w:t>you feed the training set to</w:t>
+      </w:r>
+      <w:r>
+        <w:rPr>
+          <w:rFonts w:eastAsia="MinionPro-Regular" w:cstheme="minorHAnsi"/>
+          <w:lang w:val="en-US"/>
+        </w:rPr>
+        <w:t xml:space="preserve"> </w:t>
+      </w:r>
+      <w:r>
+        <w:rPr>
+          <w:rFonts w:eastAsia="MinionPro-Regular" w:cstheme="minorHAnsi"/>
+          <w:lang w:val="en-DE"/>
+        </w:rPr>
+        <w:t>a learning algorithm</w:t>
+      </w:r>
+      <w:r>
+        <w:rPr>
+          <w:rFonts w:eastAsia="MinionPro-Regular" w:cstheme="minorHAnsi"/>
+          <w:lang w:val="en-US"/>
+        </w:rPr>
+        <w:t xml:space="preserve"> (train the model</w:t>
+      </w:r>
+      <w:r>
+        <w:rPr>
+          <w:rFonts w:eastAsia="MinionPro-Regular" w:cstheme="minorHAnsi"/>
+          <w:lang w:val="en-US"/>
+        </w:rPr>
+        <w:t>/learning algorithm</w:t>
+      </w:r>
+      <w:r>
+        <w:rPr>
+          <w:rFonts w:eastAsia="MinionPro-Regular" w:cstheme="minorHAnsi"/>
+          <w:lang w:val="en-US"/>
+        </w:rPr>
+        <w:t>)</w:t>
+      </w:r>
+    </w:p>
+    <w:p>
+      <w:pPr>
+        <w:pStyle w:val="ListParagraph"/>
+        <w:numPr>
+          <w:ilvl w:val="1"/>
+          <w:numId w:val="2"/>
+        </w:numPr>
+        <w:autoSpaceDE w:val="0"/>
+        <w:autoSpaceDN w:val="0"/>
+        <w:adjustRightInd w:val="0"/>
+        <w:spacing w:after="0" w:line="240" w:lineRule="auto"/>
+        <w:jc w:val="both"/>
+        <w:rPr>
+          <w:rFonts w:eastAsia="MinionPro-Regular" w:cstheme="minorHAnsi"/>
+          <w:lang w:val="en-DE"/>
         </w:rPr>
       </w:pPr>
       <w:r>
@@ -148,6 +765,11 @@
     </w:p>
     <w:p>
       <w:pPr>
+        <w:pStyle w:val="ListParagraph"/>
+        <w:numPr>
+          <w:ilvl w:val="2"/>
+          <w:numId w:val="2"/>
+        </w:numPr>
         <w:autoSpaceDE w:val="0"/>
         <w:autoSpaceDN w:val="0"/>
         <w:adjustRightInd w:val="0"/>
@@ -155,11 +777,80 @@
         <w:jc w:val="both"/>
         <w:rPr>
           <w:rFonts w:eastAsia="MinionPro-Regular" w:cstheme="minorHAnsi"/>
-        </w:rPr>
-      </w:pPr>
-    </w:p>
-    <w:p>
-      <w:pPr>
+          <w:lang w:val="en-DE"/>
+        </w:rPr>
+      </w:pPr>
+      <w:r>
+        <w:rPr>
+          <w:rFonts w:eastAsia="MinionPro-Regular" w:cstheme="minorHAnsi"/>
+          <w:lang w:val="en-DE"/>
+        </w:rPr>
+        <w:t xml:space="preserve">If the algorithm is </w:t>
+      </w:r>
+      <w:r>
+        <w:rPr>
+          <w:rFonts w:eastAsia="MinionPro-Regular" w:cstheme="minorHAnsi"/>
+          <w:lang w:val="en-DE"/>
+        </w:rPr>
+        <w:t>model based</w:t>
+      </w:r>
+      <w:r>
+        <w:rPr>
+          <w:rFonts w:eastAsia="MinionPro-Regular" w:cstheme="minorHAnsi"/>
+          <w:lang w:val="en-DE"/>
+        </w:rPr>
+        <w:t>, it tunes some parameters</w:t>
+      </w:r>
+      <w:r>
+        <w:rPr>
+          <w:rFonts w:eastAsia="MinionPro-Regular" w:cstheme="minorHAnsi"/>
+          <w:lang w:val="en-US"/>
+        </w:rPr>
+        <w:t xml:space="preserve"> </w:t>
+      </w:r>
+      <w:r>
+        <w:rPr>
+          <w:rFonts w:eastAsia="MinionPro-Regular" w:cstheme="minorHAnsi"/>
+          <w:lang w:val="en-DE"/>
+        </w:rPr>
+        <w:t>to fit the model to the training set (i.e., to make good predictions on the training</w:t>
+      </w:r>
+      <w:r>
+        <w:rPr>
+          <w:rFonts w:eastAsia="MinionPro-Regular" w:cstheme="minorHAnsi"/>
+          <w:lang w:val="en-US"/>
+        </w:rPr>
+        <w:t xml:space="preserve"> </w:t>
+      </w:r>
+      <w:r>
+        <w:rPr>
+          <w:rFonts w:eastAsia="MinionPro-Regular" w:cstheme="minorHAnsi"/>
+          <w:lang w:val="en-DE"/>
+        </w:rPr>
+        <w:t>set itself), and then hopefully it will be able to make good predictions on new</w:t>
+      </w:r>
+      <w:r>
+        <w:rPr>
+          <w:rFonts w:eastAsia="MinionPro-Regular" w:cstheme="minorHAnsi"/>
+          <w:lang w:val="en-US"/>
+        </w:rPr>
+        <w:t xml:space="preserve"> </w:t>
+      </w:r>
+      <w:r>
+        <w:rPr>
+          <w:rFonts w:eastAsia="MinionPro-Regular" w:cstheme="minorHAnsi"/>
+          <w:lang w:val="en-DE"/>
+        </w:rPr>
+        <w:t xml:space="preserve">cases as well. </w:t>
+      </w:r>
+    </w:p>
+    <w:p>
+      <w:pPr>
+        <w:pStyle w:val="ListParagraph"/>
+        <w:numPr>
+          <w:ilvl w:val="2"/>
+          <w:numId w:val="2"/>
+        </w:numPr>
         <w:autoSpaceDE w:val="0"/>
         <w:autoSpaceDN w:val="0"/>
         <w:adjustRightInd w:val="0"/>
@@ -174,14 +865,46 @@
       <w:r>
         <w:rPr>
           <w:rFonts w:eastAsia="MinionPro-Regular" w:cstheme="minorHAnsi"/>
-          <w:b/>
-          <w:bCs/>
-        </w:rPr>
-        <w:t xml:space="preserve">How can you know which values will make your model perform best? </w:t>
-      </w:r>
-    </w:p>
-    <w:p>
-      <w:pPr>
+          <w:lang w:val="en-DE"/>
+        </w:rPr>
+        <w:t>If the algorithm is instance-based, it just learns the examples by</w:t>
+      </w:r>
+      <w:r>
+        <w:rPr>
+          <w:rFonts w:eastAsia="MinionPro-Regular" w:cstheme="minorHAnsi"/>
+          <w:lang w:val="en-US"/>
+        </w:rPr>
+        <w:t xml:space="preserve"> </w:t>
+      </w:r>
+      <w:r>
+        <w:rPr>
+          <w:rFonts w:eastAsia="MinionPro-Regular" w:cstheme="minorHAnsi"/>
+          <w:lang w:val="en-DE"/>
+        </w:rPr>
+        <w:t>heart and generalizes to new instances by using a similarity measure to compare</w:t>
+      </w:r>
+      <w:r>
+        <w:rPr>
+          <w:rFonts w:eastAsia="MinionPro-Regular" w:cstheme="minorHAnsi"/>
+          <w:lang w:val="en-US"/>
+        </w:rPr>
+        <w:t xml:space="preserve"> </w:t>
+      </w:r>
+      <w:r>
+        <w:rPr>
+          <w:rFonts w:eastAsia="MinionPro-Regular" w:cstheme="minorHAnsi"/>
+          <w:lang w:val="en-DE"/>
+        </w:rPr>
+        <w:t>them to the learned instances.</w:t>
+      </w:r>
+    </w:p>
+    <w:p>
+      <w:pPr>
+        <w:pStyle w:val="ListParagraph"/>
+        <w:numPr>
+          <w:ilvl w:val="1"/>
+          <w:numId w:val="2"/>
+        </w:numPr>
         <w:autoSpaceDE w:val="0"/>
         <w:autoSpaceDN w:val="0"/>
         <w:adjustRightInd w:val="0"/>
@@ -191,7 +914,50 @@
           <w:rFonts w:eastAsia="MinionPro-Regular" w:cstheme="minorHAnsi"/>
           <w:b/>
           <w:bCs/>
-          <w:u w:val="single"/>
+        </w:rPr>
+      </w:pPr>
+      <w:r>
+        <w:rPr>
+          <w:rFonts w:eastAsia="MinionPro-Regular" w:cstheme="minorHAnsi"/>
+          <w:b/>
+          <w:bCs/>
+        </w:rPr>
+        <w:t xml:space="preserve">How can you know which </w:t>
+      </w:r>
+      <w:r>
+        <w:rPr>
+          <w:rFonts w:eastAsia="MinionPro-Regular" w:cstheme="minorHAnsi"/>
+          <w:b/>
+          <w:bCs/>
+          <w:lang w:val="en-US"/>
+        </w:rPr>
+        <w:t xml:space="preserve">parameter </w:t>
+      </w:r>
+      <w:r>
+        <w:rPr>
+          <w:rFonts w:eastAsia="MinionPro-Regular" w:cstheme="minorHAnsi"/>
+          <w:b/>
+          <w:bCs/>
+        </w:rPr>
+        <w:t xml:space="preserve">values will make your model perform best? </w:t>
+      </w:r>
+    </w:p>
+    <w:p>
+      <w:pPr>
+        <w:pStyle w:val="ListParagraph"/>
+        <w:numPr>
+          <w:ilvl w:val="2"/>
+          <w:numId w:val="2"/>
+        </w:numPr>
+        <w:autoSpaceDE w:val="0"/>
+        <w:autoSpaceDN w:val="0"/>
+        <w:adjustRightInd w:val="0"/>
+        <w:spacing w:after="0" w:line="240" w:lineRule="auto"/>
+        <w:jc w:val="both"/>
+        <w:rPr>
+          <w:rFonts w:eastAsia="MinionPro-Regular" w:cstheme="minorHAnsi"/>
+          <w:b/>
+          <w:bCs/>
         </w:rPr>
       </w:pPr>
       <w:r>
@@ -213,7 +979,6 @@
         </w:rPr>
         <w:t xml:space="preserve">question, you need to specify a performance measure. You can either define a </w:t>
       </w:r>
-      <w:proofErr w:type="gramStart"/>
       <w:r>
         <w:rPr>
           <w:rFonts w:eastAsia="MinionPro-It" w:cstheme="minorHAnsi"/>
@@ -225,20 +990,6 @@
         </w:rPr>
         <w:t>utility</w:t>
       </w:r>
-      <w:proofErr w:type="gramEnd"/>
-    </w:p>
-    <w:p>
-      <w:pPr>
-        <w:autoSpaceDE w:val="0"/>
-        <w:autoSpaceDN w:val="0"/>
-        <w:adjustRightInd w:val="0"/>
-        <w:spacing w:after="0" w:line="240" w:lineRule="auto"/>
-        <w:jc w:val="both"/>
-        <w:rPr>
-          <w:rFonts w:eastAsia="MinionPro-Regular" w:cstheme="minorHAnsi"/>
-          <w:lang w:val="en-US"/>
-        </w:rPr>
-      </w:pPr>
       <w:r>
         <w:rPr>
           <w:rFonts w:eastAsia="MinionPro-It" w:cstheme="minorHAnsi"/>
@@ -247,6 +998,18 @@
           <w:i/>
           <w:iCs/>
           <w:u w:val="single"/>
+          <w:lang w:val="en-US"/>
+        </w:rPr>
+        <w:t xml:space="preserve"> </w:t>
+      </w:r>
+      <w:r>
+        <w:rPr>
+          <w:rFonts w:eastAsia="MinionPro-It" w:cstheme="minorHAnsi"/>
+          <w:b/>
+          <w:bCs/>
+          <w:i/>
+          <w:iCs/>
+          <w:u w:val="single"/>
         </w:rPr>
         <w:t xml:space="preserve">function </w:t>
       </w:r>
@@ -366,16 +1129,16 @@
           <w:i/>
           <w:iCs/>
         </w:rPr>
-        <w:t>typically use a cost function that measures the distance between the linear model’s</w:t>
-      </w:r>
-      <w:r>
-        <w:rPr>
+        <w:t>typically use a cost function that measures the distance between the linear</w:t>
+      </w:r>
+      <w:r>
+        <w:rPr>
+          <w:rStyle w:val="FootnoteReference"/>
           <w:rFonts w:eastAsia="MinionPro-Regular" w:cstheme="minorHAnsi"/>
           <w:i/>
           <w:iCs/>
-          <w:lang w:val="en-US"/>
-        </w:rPr>
-        <w:t xml:space="preserve"> </w:t>
+        </w:rPr>
+        <w:footnoteReference w:id="1"/>
       </w:r>
       <w:r>
         <w:rPr>
@@ -383,6 +1146,23 @@
           <w:i/>
           <w:iCs/>
         </w:rPr>
+        <w:t xml:space="preserve"> model’s</w:t>
+      </w:r>
+      <w:r>
+        <w:rPr>
+          <w:rFonts w:eastAsia="MinionPro-Regular" w:cstheme="minorHAnsi"/>
+          <w:i/>
+          <w:iCs/>
+          <w:lang w:val="en-US"/>
+        </w:rPr>
+        <w:t xml:space="preserve"> </w:t>
+      </w:r>
+      <w:r>
+        <w:rPr>
+          <w:rFonts w:eastAsia="MinionPro-Regular" w:cstheme="minorHAnsi"/>
+          <w:i/>
+          <w:iCs/>
+        </w:rPr>
         <w:t>predictions and the training examples; the objective is to minimize this distance.</w:t>
       </w:r>
       <w:r>
@@ -395,6 +1175,7 @@
     </w:p>
     <w:p>
       <w:pPr>
+        <w:pStyle w:val="ListParagraph"/>
         <w:autoSpaceDE w:val="0"/>
         <w:autoSpaceDN w:val="0"/>
         <w:adjustRightInd w:val="0"/>
@@ -402,12 +1183,16 @@
         <w:jc w:val="both"/>
         <w:rPr>
           <w:rFonts w:eastAsia="MinionPro-Regular" w:cstheme="minorHAnsi"/>
-          <w:lang w:val="en-US"/>
-        </w:rPr>
-      </w:pPr>
-    </w:p>
-    <w:p>
-      <w:pPr>
+        </w:rPr>
+      </w:pPr>
+    </w:p>
+    <w:p>
+      <w:pPr>
+        <w:pStyle w:val="ListParagraph"/>
+        <w:numPr>
+          <w:ilvl w:val="0"/>
+          <w:numId w:val="2"/>
+        </w:numPr>
         <w:autoSpaceDE w:val="0"/>
         <w:autoSpaceDN w:val="0"/>
         <w:adjustRightInd w:val="0"/>
@@ -422,54 +1207,191 @@
           <w:rFonts w:eastAsia="MinionPro-Regular" w:cstheme="minorHAnsi"/>
           <w:b/>
           <w:bCs/>
-        </w:rPr>
-        <w:t>If your model doesn't make good predictions</w:t>
-      </w:r>
-      <w:r>
-        <w:rPr>
-          <w:rFonts w:eastAsia="MinionPro-Regular" w:cstheme="minorHAnsi"/>
-        </w:rPr>
-        <w:t>, you may need to use</w:t>
-      </w:r>
-      <w:r>
-        <w:rPr>
-          <w:rFonts w:eastAsia="MinionPro-Regular" w:cstheme="minorHAnsi"/>
+          <w:lang w:val="en-US"/>
+        </w:rPr>
+        <w:t>Challenges</w:t>
+      </w:r>
+      <w:r>
+        <w:rPr>
+          <w:rFonts w:eastAsia="MinionPro-Regular" w:cstheme="minorHAnsi"/>
+          <w:b/>
+          <w:bCs/>
+          <w:lang w:val="en-US"/>
+        </w:rPr>
+        <w:t xml:space="preserve"> – </w:t>
+      </w:r>
+      <w:r>
+        <w:rPr>
+          <w:rFonts w:eastAsia="MinionPro-Regular" w:cstheme="minorHAnsi"/>
+          <w:b/>
+          <w:bCs/>
+        </w:rPr>
+        <w:t>If</w:t>
+      </w:r>
+      <w:r>
+        <w:rPr>
+          <w:rFonts w:eastAsia="MinionPro-Regular" w:cstheme="minorHAnsi"/>
+          <w:b/>
+          <w:bCs/>
+          <w:lang w:val="en-US"/>
         </w:rPr>
         <w:t xml:space="preserve"> </w:t>
       </w:r>
       <w:r>
         <w:rPr>
           <w:rFonts w:eastAsia="MinionPro-Regular" w:cstheme="minorHAnsi"/>
-        </w:rPr>
-        <w:t>more attributes get more or</w:t>
-      </w:r>
-      <w:r>
-        <w:rPr>
-          <w:rFonts w:eastAsia="MinionPro-Regular" w:cstheme="minorHAnsi"/>
-        </w:rPr>
-        <w:t xml:space="preserve"> better-quality </w:t>
-      </w:r>
-      <w:r>
-        <w:rPr>
-          <w:rFonts w:eastAsia="MinionPro-Regular" w:cstheme="minorHAnsi"/>
-        </w:rPr>
-        <w:t xml:space="preserve">training data, or perhaps select a more powerful model (e.g., </w:t>
-      </w:r>
-      <w:r>
-        <w:rPr>
-          <w:rFonts w:eastAsia="MinionPro-Regular" w:cstheme="minorHAnsi"/>
-        </w:rPr>
-        <w:t xml:space="preserve">if you were using Linear Regression, you should go with </w:t>
-      </w:r>
-      <w:r>
-        <w:rPr>
-          <w:rFonts w:eastAsia="MinionPro-Regular" w:cstheme="minorHAnsi"/>
-        </w:rPr>
-        <w:t>Polynomial</w:t>
-      </w:r>
-      <w:r>
-        <w:rPr>
-          <w:rFonts w:eastAsia="MinionPro-Regular" w:cstheme="minorHAnsi"/>
+          <w:b/>
+          <w:bCs/>
+        </w:rPr>
+        <w:t xml:space="preserve">your model </w:t>
+      </w:r>
+      <w:r>
+        <w:rPr>
+          <w:rFonts w:eastAsia="MinionPro-Regular" w:cstheme="minorHAnsi"/>
+          <w:b/>
+          <w:bCs/>
+        </w:rPr>
+        <w:t>does not</w:t>
+      </w:r>
+      <w:r>
+        <w:rPr>
+          <w:rFonts w:eastAsia="MinionPro-Regular" w:cstheme="minorHAnsi"/>
+          <w:b/>
+          <w:bCs/>
+        </w:rPr>
+        <w:t xml:space="preserve"> make good predictions</w:t>
+      </w:r>
+      <w:r>
+        <w:rPr>
+          <w:rFonts w:eastAsia="MinionPro-Regular" w:cstheme="minorHAnsi"/>
+          <w:b/>
+          <w:bCs/>
+          <w:lang w:val="en-US"/>
+        </w:rPr>
+        <w:t>:</w:t>
+      </w:r>
+      <w:r>
+        <w:rPr>
+          <w:rFonts w:eastAsia="MinionPro-Regular" w:cstheme="minorHAnsi"/>
+          <w:lang w:val="en-US"/>
+        </w:rPr>
+        <w:t xml:space="preserve"> two things that can go wrong are </w:t>
+      </w:r>
+      <w:r>
+        <w:rPr>
+          <w:rFonts w:eastAsia="MinionPro-Regular" w:cstheme="minorHAnsi"/>
+          <w:b/>
+          <w:bCs/>
+          <w:lang w:val="en-US"/>
+        </w:rPr>
+        <w:t>“bad data”</w:t>
+      </w:r>
+      <w:r>
+        <w:rPr>
+          <w:rFonts w:eastAsia="MinionPro-Regular" w:cstheme="minorHAnsi"/>
+          <w:lang w:val="en-US"/>
+        </w:rPr>
+        <w:t xml:space="preserve"> and </w:t>
+      </w:r>
+      <w:r>
+        <w:rPr>
+          <w:rFonts w:eastAsia="MinionPro-Regular" w:cstheme="minorHAnsi"/>
+          <w:b/>
+          <w:bCs/>
+          <w:lang w:val="en-US"/>
+        </w:rPr>
+        <w:t xml:space="preserve">“bad </w:t>
+      </w:r>
+      <w:proofErr w:type="gramStart"/>
+      <w:r>
+        <w:rPr>
+          <w:rFonts w:eastAsia="MinionPro-Regular" w:cstheme="minorHAnsi"/>
+          <w:b/>
+          <w:bCs/>
+          <w:lang w:val="en-US"/>
+        </w:rPr>
+        <w:t>algorithm</w:t>
+      </w:r>
+      <w:proofErr w:type="gramEnd"/>
+      <w:r>
+        <w:rPr>
+          <w:rFonts w:eastAsia="MinionPro-Regular" w:cstheme="minorHAnsi"/>
+          <w:b/>
+          <w:bCs/>
+          <w:lang w:val="en-US"/>
+        </w:rPr>
+        <w:t>”</w:t>
+      </w:r>
+    </w:p>
+    <w:p>
+      <w:pPr>
+        <w:pStyle w:val="ListParagraph"/>
+        <w:numPr>
+          <w:ilvl w:val="1"/>
+          <w:numId w:val="2"/>
+        </w:numPr>
+        <w:autoSpaceDE w:val="0"/>
+        <w:autoSpaceDN w:val="0"/>
+        <w:adjustRightInd w:val="0"/>
+        <w:spacing w:after="0" w:line="240" w:lineRule="auto"/>
+        <w:jc w:val="both"/>
+        <w:rPr>
+          <w:rFonts w:eastAsia="MinionPro-Regular" w:cstheme="minorHAnsi"/>
+        </w:rPr>
+      </w:pPr>
+      <w:r>
+        <w:rPr>
+          <w:rFonts w:eastAsia="MinionPro-Regular" w:cstheme="minorHAnsi"/>
+          <w:b/>
+          <w:bCs/>
+          <w:lang w:val="en-US"/>
+        </w:rPr>
+        <w:t>“BAD DATA”</w:t>
+      </w:r>
+    </w:p>
+    <w:p>
+      <w:pPr>
+        <w:pStyle w:val="ListParagraph"/>
+        <w:numPr>
+          <w:ilvl w:val="2"/>
+          <w:numId w:val="2"/>
+        </w:numPr>
+        <w:autoSpaceDE w:val="0"/>
+        <w:autoSpaceDN w:val="0"/>
+        <w:adjustRightInd w:val="0"/>
+        <w:spacing w:after="0" w:line="240" w:lineRule="auto"/>
+        <w:jc w:val="both"/>
+        <w:rPr>
+          <w:rFonts w:eastAsia="MinionPro-Regular" w:cstheme="minorHAnsi"/>
+        </w:rPr>
+      </w:pPr>
+      <w:r>
+        <w:rPr>
+          <w:rFonts w:eastAsia="MinionPro-Regular" w:cstheme="minorHAnsi"/>
+          <w:b/>
+          <w:bCs/>
+        </w:rPr>
+        <w:t>Insufficient Quantity of Training Data</w:t>
+      </w:r>
+      <w:r>
+        <w:rPr>
+          <w:rFonts w:eastAsia="MinionPro-Regular" w:cstheme="minorHAnsi"/>
+          <w:b/>
+          <w:bCs/>
+          <w:lang w:val="en-US"/>
+        </w:rPr>
+        <w:t xml:space="preserve"> – </w:t>
+      </w:r>
+      <w:r>
+        <w:rPr>
+          <w:rFonts w:eastAsia="MinionPro-Regular" w:cstheme="minorHAnsi"/>
+        </w:rPr>
+        <w:t>Data</w:t>
+      </w:r>
+      <w:r>
+        <w:rPr>
+          <w:rFonts w:eastAsia="MinionPro-Regular" w:cstheme="minorHAnsi"/>
+          <w:lang w:val="en-US"/>
         </w:rPr>
         <w:t xml:space="preserve"> </w:t>
       </w:r>
@@ -477,7 +1399,807 @@
         <w:rPr>
           <w:rFonts w:eastAsia="MinionPro-Regular" w:cstheme="minorHAnsi"/>
         </w:rPr>
-        <w:t>Regression model).</w:t>
+        <w:t xml:space="preserve">matters more than algorithms for complex problems. It has been shown that where there are enough data to train an algorithm, very different Machine Learning algorithms, including </w:t>
+      </w:r>
+      <w:r>
+        <w:rPr>
+          <w:rFonts w:eastAsia="MinionPro-Regular" w:cstheme="minorHAnsi"/>
+        </w:rPr>
+        <w:t>simple</w:t>
+      </w:r>
+      <w:r>
+        <w:rPr>
+          <w:rFonts w:eastAsia="MinionPro-Regular" w:cstheme="minorHAnsi"/>
+        </w:rPr>
+        <w:t xml:space="preserve"> ones, performed almost identically well on a </w:t>
+      </w:r>
+      <w:r>
+        <w:rPr>
+          <w:rFonts w:eastAsia="MinionPro-Regular" w:cstheme="minorHAnsi"/>
+        </w:rPr>
+        <w:t>complex problem</w:t>
+      </w:r>
+      <w:r>
+        <w:rPr>
+          <w:rFonts w:eastAsia="MinionPro-Regular" w:cstheme="minorHAnsi"/>
+        </w:rPr>
+        <w:t>.</w:t>
+      </w:r>
+    </w:p>
+    <w:p>
+      <w:pPr>
+        <w:pStyle w:val="ListParagraph"/>
+        <w:numPr>
+          <w:ilvl w:val="2"/>
+          <w:numId w:val="2"/>
+        </w:numPr>
+        <w:autoSpaceDE w:val="0"/>
+        <w:autoSpaceDN w:val="0"/>
+        <w:adjustRightInd w:val="0"/>
+        <w:spacing w:after="0" w:line="240" w:lineRule="auto"/>
+        <w:jc w:val="both"/>
+        <w:rPr>
+          <w:rFonts w:eastAsia="MinionPro-Regular" w:cstheme="minorHAnsi"/>
+        </w:rPr>
+      </w:pPr>
+      <w:r>
+        <w:rPr>
+          <w:rFonts w:eastAsia="MinionPro-Regular" w:cstheme="minorHAnsi"/>
+          <w:b/>
+          <w:bCs/>
+        </w:rPr>
+        <w:t>Nonrepresentative Training Data</w:t>
+      </w:r>
+      <w:r>
+        <w:rPr>
+          <w:rFonts w:eastAsia="MinionPro-Regular" w:cstheme="minorHAnsi"/>
+          <w:b/>
+          <w:bCs/>
+          <w:lang w:val="en-US"/>
+        </w:rPr>
+        <w:t xml:space="preserve"> – </w:t>
+      </w:r>
+      <w:r>
+        <w:rPr>
+          <w:rFonts w:eastAsia="MinionPro-Regular" w:cstheme="minorHAnsi"/>
+          <w:lang w:val="en-US"/>
+        </w:rPr>
+        <w:t>in</w:t>
+      </w:r>
+      <w:r>
+        <w:rPr>
+          <w:rFonts w:eastAsia="MinionPro-Regular" w:cstheme="minorHAnsi"/>
+          <w:lang w:val="en-US"/>
+        </w:rPr>
+        <w:t xml:space="preserve"> </w:t>
+      </w:r>
+      <w:r>
+        <w:rPr>
+          <w:rFonts w:eastAsia="MinionPro-Regular" w:cstheme="minorHAnsi"/>
+          <w:lang w:val="en-US"/>
+        </w:rPr>
+        <w:t xml:space="preserve">order to generalize well, </w:t>
+      </w:r>
+      <w:proofErr w:type="gramStart"/>
+      <w:r>
+        <w:rPr>
+          <w:rFonts w:eastAsia="MinionPro-Regular" w:cstheme="minorHAnsi"/>
+          <w:lang w:val="en-US"/>
+        </w:rPr>
+        <w:t>It</w:t>
+      </w:r>
+      <w:proofErr w:type="gramEnd"/>
+      <w:r>
+        <w:rPr>
+          <w:rFonts w:eastAsia="MinionPro-Regular" w:cstheme="minorHAnsi"/>
+          <w:lang w:val="en-US"/>
+        </w:rPr>
+        <w:t xml:space="preserve"> is crucial to use a training set that is representative of the (new) cases you want to generalize to.</w:t>
+      </w:r>
+    </w:p>
+    <w:p>
+      <w:pPr>
+        <w:pStyle w:val="ListParagraph"/>
+        <w:numPr>
+          <w:ilvl w:val="3"/>
+          <w:numId w:val="2"/>
+        </w:numPr>
+        <w:autoSpaceDE w:val="0"/>
+        <w:autoSpaceDN w:val="0"/>
+        <w:adjustRightInd w:val="0"/>
+        <w:spacing w:after="0" w:line="240" w:lineRule="auto"/>
+        <w:jc w:val="both"/>
+        <w:rPr>
+          <w:rFonts w:eastAsia="MinionPro-Regular" w:cstheme="minorHAnsi"/>
+        </w:rPr>
+      </w:pPr>
+      <w:r>
+        <w:rPr>
+          <w:rFonts w:eastAsia="MinionPro-Regular" w:cstheme="minorHAnsi"/>
+          <w:lang w:val="en-US"/>
+        </w:rPr>
+        <w:lastRenderedPageBreak/>
+        <w:t xml:space="preserve">if the sample is too small, you will have </w:t>
+      </w:r>
+      <w:r>
+        <w:rPr>
+          <w:rFonts w:eastAsia="MinionPro-Regular" w:cstheme="minorHAnsi"/>
+          <w:b/>
+          <w:bCs/>
+          <w:i/>
+          <w:iCs/>
+          <w:lang w:val="en-US"/>
+        </w:rPr>
+        <w:t>sampling noise</w:t>
+      </w:r>
+      <w:r>
+        <w:rPr>
+          <w:rFonts w:eastAsia="MinionPro-Regular" w:cstheme="minorHAnsi"/>
+          <w:lang w:val="en-US"/>
+        </w:rPr>
+        <w:t xml:space="preserve"> (i.e., nonrepresentative data </w:t>
+      </w:r>
+      <w:r>
+        <w:rPr>
+          <w:rFonts w:eastAsia="MinionPro-Regular" w:cstheme="minorHAnsi"/>
+          <w:lang w:val="en-US"/>
+        </w:rPr>
+        <w:t>because of</w:t>
+      </w:r>
+      <w:r>
+        <w:rPr>
+          <w:rFonts w:eastAsia="MinionPro-Regular" w:cstheme="minorHAnsi"/>
+          <w:lang w:val="en-US"/>
+        </w:rPr>
+        <w:t xml:space="preserve"> chance), </w:t>
+      </w:r>
+    </w:p>
+    <w:p>
+      <w:pPr>
+        <w:pStyle w:val="ListParagraph"/>
+        <w:numPr>
+          <w:ilvl w:val="3"/>
+          <w:numId w:val="2"/>
+        </w:numPr>
+        <w:autoSpaceDE w:val="0"/>
+        <w:autoSpaceDN w:val="0"/>
+        <w:adjustRightInd w:val="0"/>
+        <w:spacing w:after="0" w:line="240" w:lineRule="auto"/>
+        <w:jc w:val="both"/>
+        <w:rPr>
+          <w:rFonts w:eastAsia="MinionPro-Regular" w:cstheme="minorHAnsi"/>
+        </w:rPr>
+      </w:pPr>
+      <w:r>
+        <w:rPr>
+          <w:rFonts w:eastAsia="MinionPro-Regular" w:cstheme="minorHAnsi"/>
+          <w:lang w:val="en-US"/>
+        </w:rPr>
+        <w:t xml:space="preserve">but even very large samples can be non-representative if the sampling method is flawed. This is called </w:t>
+      </w:r>
+      <w:r>
+        <w:rPr>
+          <w:rFonts w:eastAsia="MinionPro-Regular" w:cstheme="minorHAnsi"/>
+          <w:b/>
+          <w:bCs/>
+          <w:i/>
+          <w:iCs/>
+          <w:lang w:val="en-US"/>
+        </w:rPr>
+        <w:t>sampling bias</w:t>
+      </w:r>
+      <w:r>
+        <w:rPr>
+          <w:rFonts w:eastAsia="MinionPro-Regular" w:cstheme="minorHAnsi"/>
+          <w:lang w:val="en-US"/>
+        </w:rPr>
+        <w:t>.</w:t>
+      </w:r>
+    </w:p>
+    <w:p>
+      <w:pPr>
+        <w:pStyle w:val="ListParagraph"/>
+        <w:autoSpaceDE w:val="0"/>
+        <w:autoSpaceDN w:val="0"/>
+        <w:adjustRightInd w:val="0"/>
+        <w:spacing w:after="0" w:line="240" w:lineRule="auto"/>
+        <w:ind w:left="2160"/>
+        <w:jc w:val="both"/>
+        <w:rPr>
+          <w:rFonts w:eastAsia="MinionPro-Regular" w:cstheme="minorHAnsi"/>
+        </w:rPr>
+      </w:pPr>
+    </w:p>
+    <w:p>
+      <w:pPr>
+        <w:pStyle w:val="ListParagraph"/>
+        <w:numPr>
+          <w:ilvl w:val="2"/>
+          <w:numId w:val="2"/>
+        </w:numPr>
+        <w:autoSpaceDE w:val="0"/>
+        <w:autoSpaceDN w:val="0"/>
+        <w:adjustRightInd w:val="0"/>
+        <w:spacing w:after="0" w:line="240" w:lineRule="auto"/>
+        <w:jc w:val="both"/>
+        <w:rPr>
+          <w:rFonts w:eastAsia="MinionPro-Regular" w:cstheme="minorHAnsi"/>
+        </w:rPr>
+      </w:pPr>
+      <w:r>
+        <w:rPr>
+          <w:rFonts w:eastAsia="MinionPro-Regular" w:cstheme="minorHAnsi"/>
+          <w:b/>
+          <w:bCs/>
+        </w:rPr>
+        <w:t>Poor-Quality Data</w:t>
+      </w:r>
+      <w:r>
+        <w:rPr>
+          <w:rFonts w:eastAsia="MinionPro-Regular" w:cstheme="minorHAnsi"/>
+          <w:b/>
+          <w:bCs/>
+          <w:lang w:val="en-US"/>
+        </w:rPr>
+        <w:t xml:space="preserve"> – </w:t>
+      </w:r>
+      <w:r>
+        <w:rPr>
+          <w:rFonts w:eastAsia="MinionPro-Regular" w:cstheme="minorHAnsi"/>
+        </w:rPr>
+        <w:t>if</w:t>
+      </w:r>
+      <w:r>
+        <w:rPr>
+          <w:rFonts w:eastAsia="MinionPro-Regular" w:cstheme="minorHAnsi"/>
+          <w:lang w:val="en-US"/>
+        </w:rPr>
+        <w:t xml:space="preserve"> </w:t>
+      </w:r>
+      <w:r>
+        <w:rPr>
+          <w:rFonts w:eastAsia="MinionPro-Regular" w:cstheme="minorHAnsi"/>
+        </w:rPr>
+        <w:t>your training data is full of errors, outliers, and noise (e.g., due to poor</w:t>
+      </w:r>
+      <w:r>
+        <w:rPr>
+          <w:rFonts w:eastAsia="MinionPro-Regular" w:cstheme="minorHAnsi"/>
+          <w:lang w:val="en-US"/>
+        </w:rPr>
+        <w:t xml:space="preserve"> </w:t>
+      </w:r>
+      <w:r>
+        <w:rPr>
+          <w:rFonts w:eastAsia="MinionPro-Regular" w:cstheme="minorHAnsi"/>
+        </w:rPr>
+        <w:t>quality</w:t>
+      </w:r>
+      <w:r>
+        <w:rPr>
+          <w:rFonts w:eastAsia="MinionPro-Regular" w:cstheme="minorHAnsi"/>
+          <w:lang w:val="en-US"/>
+        </w:rPr>
+        <w:t xml:space="preserve"> </w:t>
+      </w:r>
+      <w:r>
+        <w:rPr>
+          <w:rFonts w:eastAsia="MinionPro-Regular" w:cstheme="minorHAnsi"/>
+        </w:rPr>
+        <w:t>measurements), it will make it harder for the system to detect the</w:t>
+      </w:r>
+      <w:r>
+        <w:rPr>
+          <w:rFonts w:eastAsia="MinionPro-Regular" w:cstheme="minorHAnsi"/>
+          <w:lang w:val="en-US"/>
+        </w:rPr>
+        <w:t xml:space="preserve"> </w:t>
+      </w:r>
+      <w:r>
+        <w:rPr>
+          <w:rFonts w:eastAsia="MinionPro-Regular" w:cstheme="minorHAnsi"/>
+        </w:rPr>
+        <w:t>underlying</w:t>
+      </w:r>
+      <w:r>
+        <w:rPr>
+          <w:rFonts w:eastAsia="MinionPro-Regular" w:cstheme="minorHAnsi"/>
+          <w:lang w:val="en-US"/>
+        </w:rPr>
+        <w:t xml:space="preserve"> </w:t>
+      </w:r>
+      <w:r>
+        <w:rPr>
+          <w:rFonts w:eastAsia="MinionPro-Regular" w:cstheme="minorHAnsi"/>
+        </w:rPr>
+        <w:t>patterns, so your system is less likely to perform well</w:t>
+      </w:r>
+      <w:r>
+        <w:rPr>
+          <w:rFonts w:eastAsia="MinionPro-Regular" w:cstheme="minorHAnsi"/>
+          <w:lang w:val="en-US"/>
+        </w:rPr>
+        <w:t>.</w:t>
+      </w:r>
+    </w:p>
+    <w:p>
+      <w:pPr>
+        <w:pStyle w:val="ListParagraph"/>
+        <w:numPr>
+          <w:ilvl w:val="2"/>
+          <w:numId w:val="2"/>
+        </w:numPr>
+        <w:autoSpaceDE w:val="0"/>
+        <w:autoSpaceDN w:val="0"/>
+        <w:adjustRightInd w:val="0"/>
+        <w:spacing w:after="0" w:line="240" w:lineRule="auto"/>
+        <w:jc w:val="both"/>
+        <w:rPr>
+          <w:rFonts w:eastAsia="MinionPro-Regular" w:cstheme="minorHAnsi"/>
+        </w:rPr>
+      </w:pPr>
+      <w:r>
+        <w:rPr>
+          <w:rFonts w:eastAsia="MinionPro-Regular" w:cstheme="minorHAnsi"/>
+          <w:b/>
+          <w:bCs/>
+        </w:rPr>
+        <w:t>Irrelevant Features</w:t>
+      </w:r>
+      <w:r>
+        <w:rPr>
+          <w:rFonts w:eastAsia="MinionPro-Regular" w:cstheme="minorHAnsi"/>
+          <w:b/>
+          <w:bCs/>
+          <w:lang w:val="en-US"/>
+        </w:rPr>
+        <w:t xml:space="preserve"> – </w:t>
+      </w:r>
+      <w:r>
+        <w:rPr>
+          <w:rFonts w:eastAsia="MinionPro-Regular" w:cstheme="minorHAnsi"/>
+          <w:lang w:val="en-DE"/>
+        </w:rPr>
+        <w:t>A critical part of the success of a Machine Learning project is coming up with a</w:t>
+      </w:r>
+      <w:r>
+        <w:rPr>
+          <w:rFonts w:eastAsia="MinionPro-Regular" w:cstheme="minorHAnsi"/>
+          <w:lang w:val="en-US"/>
+        </w:rPr>
+        <w:t xml:space="preserve"> </w:t>
+      </w:r>
+      <w:r>
+        <w:rPr>
+          <w:rFonts w:eastAsia="MinionPro-Regular" w:cstheme="minorHAnsi"/>
+          <w:lang w:val="en-DE"/>
+        </w:rPr>
+        <w:t xml:space="preserve">good set of features to train on. This process, called </w:t>
+      </w:r>
+      <w:r>
+        <w:rPr>
+          <w:rFonts w:eastAsia="MinionPro-It" w:cstheme="minorHAnsi"/>
+          <w:i/>
+          <w:iCs/>
+          <w:lang w:val="en-DE"/>
+        </w:rPr>
+        <w:t>feature engineering</w:t>
+      </w:r>
+      <w:r>
+        <w:rPr>
+          <w:rFonts w:eastAsia="MinionPro-Regular" w:cstheme="minorHAnsi"/>
+          <w:lang w:val="en-DE"/>
+        </w:rPr>
+        <w:t>, involves the</w:t>
+      </w:r>
+      <w:r>
+        <w:rPr>
+          <w:rFonts w:eastAsia="MinionPro-Regular" w:cstheme="minorHAnsi"/>
+          <w:lang w:val="en-US"/>
+        </w:rPr>
+        <w:t xml:space="preserve"> </w:t>
+      </w:r>
+      <w:r>
+        <w:rPr>
+          <w:rFonts w:eastAsia="MinionPro-Regular" w:cstheme="minorHAnsi"/>
+          <w:lang w:val="en-DE"/>
+        </w:rPr>
+        <w:t>following steps:</w:t>
+      </w:r>
+    </w:p>
+    <w:p>
+      <w:pPr>
+        <w:pStyle w:val="ListParagraph"/>
+        <w:numPr>
+          <w:ilvl w:val="3"/>
+          <w:numId w:val="2"/>
+        </w:numPr>
+        <w:autoSpaceDE w:val="0"/>
+        <w:autoSpaceDN w:val="0"/>
+        <w:adjustRightInd w:val="0"/>
+        <w:spacing w:after="0" w:line="240" w:lineRule="auto"/>
+        <w:jc w:val="both"/>
+        <w:rPr>
+          <w:rFonts w:eastAsia="MinionPro-Regular" w:cstheme="minorHAnsi"/>
+        </w:rPr>
+      </w:pPr>
+      <w:r>
+        <w:rPr>
+          <w:rFonts w:eastAsia="MinionPro-Regular" w:cstheme="minorHAnsi"/>
+          <w:i/>
+          <w:iCs/>
+          <w:u w:val="single"/>
+          <w:lang w:val="en-US"/>
+        </w:rPr>
+        <w:t>Feature selection</w:t>
+      </w:r>
+      <w:r>
+        <w:rPr>
+          <w:rFonts w:eastAsia="MinionPro-Regular" w:cstheme="minorHAnsi"/>
+          <w:lang w:val="en-US"/>
+        </w:rPr>
+        <w:t xml:space="preserve"> – </w:t>
+      </w:r>
+      <w:r>
+        <w:rPr>
+          <w:rFonts w:eastAsia="MinionPro-Regular" w:cstheme="minorHAnsi"/>
+          <w:lang w:val="en-DE"/>
+        </w:rPr>
+        <w:t>selecting the most useful features to train on among existing</w:t>
+      </w:r>
+      <w:r>
+        <w:rPr>
+          <w:rFonts w:eastAsia="MinionPro-Regular" w:cstheme="minorHAnsi"/>
+          <w:lang w:val="en-US"/>
+        </w:rPr>
+        <w:t xml:space="preserve"> </w:t>
+      </w:r>
+      <w:r>
+        <w:rPr>
+          <w:rFonts w:eastAsia="MinionPro-Regular" w:cstheme="minorHAnsi"/>
+          <w:lang w:val="en-DE"/>
+        </w:rPr>
+        <w:t>features</w:t>
+      </w:r>
+      <w:r>
+        <w:rPr>
+          <w:rFonts w:eastAsia="MinionPro-Regular" w:cstheme="minorHAnsi"/>
+          <w:lang w:val="en-US"/>
+        </w:rPr>
+        <w:t>.</w:t>
+      </w:r>
+    </w:p>
+    <w:p>
+      <w:pPr>
+        <w:pStyle w:val="ListParagraph"/>
+        <w:numPr>
+          <w:ilvl w:val="3"/>
+          <w:numId w:val="2"/>
+        </w:numPr>
+        <w:autoSpaceDE w:val="0"/>
+        <w:autoSpaceDN w:val="0"/>
+        <w:adjustRightInd w:val="0"/>
+        <w:spacing w:after="0" w:line="240" w:lineRule="auto"/>
+        <w:jc w:val="both"/>
+        <w:rPr>
+          <w:rFonts w:eastAsia="MinionPro-Regular" w:cstheme="minorHAnsi"/>
+        </w:rPr>
+      </w:pPr>
+      <w:r>
+        <w:rPr>
+          <w:rFonts w:eastAsia="MinionPro-Regular" w:cstheme="minorHAnsi"/>
+          <w:i/>
+          <w:iCs/>
+          <w:u w:val="single"/>
+          <w:lang w:val="en-US"/>
+        </w:rPr>
+        <w:t>Feature extraction</w:t>
+      </w:r>
+      <w:r>
+        <w:rPr>
+          <w:rFonts w:eastAsia="MinionPro-Regular" w:cstheme="minorHAnsi"/>
+          <w:b/>
+          <w:bCs/>
+          <w:u w:val="single"/>
+          <w:lang w:val="en-US"/>
+        </w:rPr>
+        <w:t xml:space="preserve"> </w:t>
+      </w:r>
+      <w:r>
+        <w:rPr>
+          <w:rFonts w:eastAsia="MinionPro-Regular" w:cstheme="minorHAnsi"/>
+          <w:lang w:val="en-US"/>
+        </w:rPr>
+        <w:t xml:space="preserve">– </w:t>
+      </w:r>
+      <w:r>
+        <w:rPr>
+          <w:rFonts w:eastAsia="MinionPro-Regular" w:cstheme="minorHAnsi"/>
+          <w:lang w:val="en-DE"/>
+        </w:rPr>
+        <w:t>combining existing features to produce a more useful one—as</w:t>
+      </w:r>
+      <w:r>
+        <w:rPr>
+          <w:rFonts w:eastAsia="MinionPro-Regular" w:cstheme="minorHAnsi"/>
+          <w:lang w:val="en-US"/>
+        </w:rPr>
+        <w:t xml:space="preserve"> </w:t>
+      </w:r>
+      <w:r>
+        <w:rPr>
+          <w:rFonts w:eastAsia="MinionPro-Regular" w:cstheme="minorHAnsi"/>
+          <w:lang w:val="en-DE"/>
+        </w:rPr>
+        <w:t>we saw earlier, dimensionality reduction algorithms can help</w:t>
+      </w:r>
+      <w:r>
+        <w:rPr>
+          <w:rFonts w:eastAsia="MinionPro-Regular" w:cstheme="minorHAnsi"/>
+          <w:lang w:val="en-US"/>
+        </w:rPr>
+        <w:t>.</w:t>
+      </w:r>
+    </w:p>
+    <w:p>
+      <w:pPr>
+        <w:pStyle w:val="ListParagraph"/>
+        <w:numPr>
+          <w:ilvl w:val="3"/>
+          <w:numId w:val="2"/>
+        </w:numPr>
+        <w:autoSpaceDE w:val="0"/>
+        <w:autoSpaceDN w:val="0"/>
+        <w:adjustRightInd w:val="0"/>
+        <w:spacing w:after="0" w:line="240" w:lineRule="auto"/>
+        <w:jc w:val="both"/>
+        <w:rPr>
+          <w:rFonts w:eastAsia="MinionPro-Regular" w:cstheme="minorHAnsi"/>
+        </w:rPr>
+      </w:pPr>
+      <w:r>
+        <w:rPr>
+          <w:rFonts w:eastAsia="MinionPro-Regular" w:cstheme="minorHAnsi"/>
+          <w:lang w:val="en-DE"/>
+        </w:rPr>
+        <w:t>Creating new features by gathering new data</w:t>
+      </w:r>
+      <w:r>
+        <w:rPr>
+          <w:rFonts w:eastAsia="MinionPro-Regular" w:cstheme="minorHAnsi"/>
+          <w:lang w:val="en-US"/>
+        </w:rPr>
+        <w:t>.</w:t>
+      </w:r>
+    </w:p>
+    <w:p>
+      <w:pPr>
+        <w:pStyle w:val="ListParagraph"/>
+        <w:autoSpaceDE w:val="0"/>
+        <w:autoSpaceDN w:val="0"/>
+        <w:adjustRightInd w:val="0"/>
+        <w:spacing w:after="0" w:line="240" w:lineRule="auto"/>
+        <w:ind w:left="2880"/>
+        <w:jc w:val="both"/>
+        <w:rPr>
+          <w:rFonts w:eastAsia="MinionPro-Regular" w:cstheme="minorHAnsi"/>
+        </w:rPr>
+      </w:pPr>
+    </w:p>
+    <w:p>
+      <w:pPr>
+        <w:pStyle w:val="ListParagraph"/>
+        <w:numPr>
+          <w:ilvl w:val="1"/>
+          <w:numId w:val="2"/>
+        </w:numPr>
+        <w:autoSpaceDE w:val="0"/>
+        <w:autoSpaceDN w:val="0"/>
+        <w:adjustRightInd w:val="0"/>
+        <w:spacing w:after="0" w:line="240" w:lineRule="auto"/>
+        <w:jc w:val="both"/>
+        <w:rPr>
+          <w:rFonts w:eastAsia="MinionPro-Regular" w:cstheme="minorHAnsi"/>
+        </w:rPr>
+      </w:pPr>
+      <w:r>
+        <w:rPr>
+          <w:rFonts w:eastAsia="MinionPro-Regular" w:cstheme="minorHAnsi"/>
+          <w:b/>
+          <w:bCs/>
+          <w:lang w:val="en-US"/>
+        </w:rPr>
+        <w:t>“BAD ALGO”</w:t>
+      </w:r>
+    </w:p>
+    <w:p>
+      <w:pPr>
+        <w:pStyle w:val="ListParagraph"/>
+        <w:numPr>
+          <w:ilvl w:val="2"/>
+          <w:numId w:val="2"/>
+        </w:numPr>
+        <w:autoSpaceDE w:val="0"/>
+        <w:autoSpaceDN w:val="0"/>
+        <w:adjustRightInd w:val="0"/>
+        <w:spacing w:after="0" w:line="240" w:lineRule="auto"/>
+        <w:jc w:val="both"/>
+        <w:rPr>
+          <w:rFonts w:eastAsia="MinionPro-Regular" w:cstheme="minorHAnsi"/>
+        </w:rPr>
+      </w:pPr>
+      <w:r>
+        <w:rPr>
+          <w:rFonts w:eastAsia="MinionPro-Regular" w:cstheme="minorHAnsi"/>
+          <w:b/>
+          <w:bCs/>
+        </w:rPr>
+        <w:t>Overfitting the Training Data</w:t>
+      </w:r>
+      <w:r>
+        <w:rPr>
+          <w:rFonts w:eastAsia="MinionPro-Regular" w:cstheme="minorHAnsi"/>
+          <w:b/>
+          <w:bCs/>
+          <w:lang w:val="en-US"/>
+        </w:rPr>
+        <w:t xml:space="preserve"> – </w:t>
+      </w:r>
+      <w:r>
+        <w:rPr>
+          <w:rFonts w:eastAsia="MinionPro-Regular" w:cstheme="minorHAnsi"/>
+          <w:lang w:val="en-DE"/>
+        </w:rPr>
+        <w:t xml:space="preserve">your model needs to be neither too </w:t>
+      </w:r>
+      <w:r>
+        <w:rPr>
+          <w:rFonts w:eastAsia="MinionPro-Regular" w:cstheme="minorHAnsi"/>
+          <w:lang w:val="en-US"/>
+        </w:rPr>
+        <w:t>complex.</w:t>
+      </w:r>
+    </w:p>
+    <w:p>
+      <w:pPr>
+        <w:pStyle w:val="ListParagraph"/>
+        <w:numPr>
+          <w:ilvl w:val="2"/>
+          <w:numId w:val="2"/>
+        </w:numPr>
+        <w:autoSpaceDE w:val="0"/>
+        <w:autoSpaceDN w:val="0"/>
+        <w:adjustRightInd w:val="0"/>
+        <w:spacing w:after="0" w:line="240" w:lineRule="auto"/>
+        <w:jc w:val="both"/>
+        <w:rPr>
+          <w:rFonts w:eastAsia="MinionPro-Regular" w:cstheme="minorHAnsi"/>
+        </w:rPr>
+      </w:pPr>
+      <w:r>
+        <w:rPr>
+          <w:rFonts w:eastAsia="MinionPro-Regular" w:cstheme="minorHAnsi"/>
+          <w:b/>
+          <w:bCs/>
+        </w:rPr>
+        <w:t>Underfitting the Training Data</w:t>
+      </w:r>
+      <w:r>
+        <w:rPr>
+          <w:rFonts w:eastAsia="MinionPro-Regular" w:cstheme="minorHAnsi"/>
+          <w:b/>
+          <w:bCs/>
+          <w:lang w:val="en-US"/>
+        </w:rPr>
+        <w:t xml:space="preserve"> – </w:t>
+      </w:r>
+      <w:r>
+        <w:rPr>
+          <w:rFonts w:eastAsia="MinionPro-Regular" w:cstheme="minorHAnsi"/>
+          <w:lang w:val="en-DE"/>
+        </w:rPr>
+        <w:t xml:space="preserve">your model needs to be </w:t>
+      </w:r>
+      <w:r>
+        <w:rPr>
+          <w:rFonts w:eastAsia="MinionPro-Regular" w:cstheme="minorHAnsi"/>
+          <w:lang w:val="en-US"/>
+        </w:rPr>
+        <w:t>nor</w:t>
+      </w:r>
+      <w:r>
+        <w:rPr>
+          <w:rFonts w:eastAsia="MinionPro-Regular" w:cstheme="minorHAnsi"/>
+          <w:lang w:val="en-DE"/>
+        </w:rPr>
+        <w:t xml:space="preserve"> too </w:t>
+      </w:r>
+      <w:r>
+        <w:rPr>
+          <w:rFonts w:eastAsia="MinionPro-Regular" w:cstheme="minorHAnsi"/>
+          <w:lang w:val="en-DE"/>
+        </w:rPr>
+        <w:t>simple.</w:t>
+      </w:r>
+    </w:p>
+    <w:p>
+      <w:pPr>
+        <w:pStyle w:val="ListParagraph"/>
+        <w:autoSpaceDE w:val="0"/>
+        <w:autoSpaceDN w:val="0"/>
+        <w:adjustRightInd w:val="0"/>
+        <w:spacing w:after="0" w:line="240" w:lineRule="auto"/>
+        <w:ind w:left="2160"/>
+        <w:jc w:val="both"/>
+        <w:rPr>
+          <w:rFonts w:eastAsia="MinionPro-Regular" w:cstheme="minorHAnsi"/>
+        </w:rPr>
+      </w:pPr>
+    </w:p>
+    <w:p>
+      <w:pPr>
+        <w:pStyle w:val="ListParagraph"/>
+        <w:numPr>
+          <w:ilvl w:val="0"/>
+          <w:numId w:val="2"/>
+        </w:numPr>
+        <w:autoSpaceDE w:val="0"/>
+        <w:autoSpaceDN w:val="0"/>
+        <w:adjustRightInd w:val="0"/>
+        <w:spacing w:after="0" w:line="240" w:lineRule="auto"/>
+        <w:jc w:val="both"/>
+        <w:rPr>
+          <w:rFonts w:eastAsia="MinionPro-Regular" w:cstheme="minorHAnsi"/>
+        </w:rPr>
+      </w:pPr>
+      <w:r>
+        <w:rPr>
+          <w:rFonts w:eastAsia="MinionPro-Regular" w:cstheme="minorHAnsi"/>
+          <w:b/>
+          <w:bCs/>
+        </w:rPr>
+        <w:t>Once you have trained a model</w:t>
+      </w:r>
+      <w:r>
+        <w:rPr>
+          <w:rFonts w:eastAsia="MinionPro-Regular" w:cstheme="minorHAnsi"/>
+          <w:lang w:val="en-US"/>
+        </w:rPr>
+        <w:t xml:space="preserve"> y</w:t>
+      </w:r>
+      <w:r>
+        <w:rPr>
+          <w:rFonts w:eastAsia="MinionPro-Regular" w:cstheme="minorHAnsi"/>
+        </w:rPr>
+        <w:t xml:space="preserve">ou want to </w:t>
+      </w:r>
+      <w:r>
+        <w:rPr>
+          <w:rFonts w:eastAsia="MinionPro-Regular" w:cstheme="minorHAnsi"/>
+          <w:b/>
+          <w:bCs/>
+        </w:rPr>
+        <w:t>evaluate</w:t>
+      </w:r>
+      <w:r>
+        <w:rPr>
+          <w:rFonts w:eastAsia="MinionPro-Regular" w:cstheme="minorHAnsi"/>
+        </w:rPr>
+        <w:t xml:space="preserve"> it and </w:t>
+      </w:r>
+      <w:r>
+        <w:rPr>
+          <w:rFonts w:eastAsia="MinionPro-Regular" w:cstheme="minorHAnsi"/>
+          <w:b/>
+          <w:bCs/>
+        </w:rPr>
+        <w:t>finetune</w:t>
+      </w:r>
+      <w:r>
+        <w:rPr>
+          <w:rFonts w:eastAsia="MinionPro-Regular" w:cstheme="minorHAnsi"/>
+        </w:rPr>
+        <w:t xml:space="preserve"> it if necessary.</w:t>
       </w:r>
     </w:p>
     <w:sectPr>
@@ -488,6 +2210,688 @@
     </w:sectPr>
   </w:body>
 </w:document>
+</file>
+
+<file path=word/endnotes.xml><?xml version="1.0" encoding="utf-8"?>
+<w:endnotes xmlns:wpc="http://schemas.microsoft.com/office/word/2010/wordprocessingCanvas" xmlns:cx="http://schemas.microsoft.com/office/drawing/2014/chartex" xmlns:cx1="http://schemas.microsoft.com/office/drawing/2015/9/8/chartex" xmlns:cx2="http://schemas.microsoft.com/office/drawing/2015/10/21/chartex" xmlns:cx3="http://schemas.microsoft.com/office/drawing/2016/5/9/chartex" xmlns:cx4="http://schemas.microsoft.com/office/drawing/2016/5/10/chartex" xmlns:cx5="http://schemas.microsoft.com/office/drawing/2016/5/11/chartex" xmlns:cx6="http://schemas.microsoft.com/office/drawing/2016/5/12/chartex" xmlns:cx7="http://schemas.microsoft.com/office/drawing/2016/5/13/chartex" xmlns:cx8="http://schemas.microsoft.com/office/drawing/2016/5/14/chartex" xmlns:mc="http://schemas.openxmlformats.org/markup-compatibility/2006" xmlns:aink="http://schemas.microsoft.com/office/drawing/2016/ink" xmlns:am3d="http://schemas.microsoft.com/office/drawing/2017/model3d" xmlns:o="urn:schemas-microsoft-com:office:office" xmlns:r="http://schemas.openxmlformats.org/officeDocument/2006/relationships" xmlns:m="http://schemas.openxmlformats.org/officeDocument/2006/math" xmlns:v="urn:schemas-microsoft-com:vml" xmlns:wp14="http://schemas.microsoft.com/office/word/2010/wordprocessingDrawing" xmlns:wp="http://schemas.openxmlformats.org/drawingml/2006/wordprocessingDrawing" xmlns:w10="urn:schemas-microsoft-com:office:word" xmlns:w="http://schemas.openxmlformats.org/wordprocessingml/2006/main" xmlns:w14="http://schemas.microsoft.com/office/word/2010/wordml" xmlns:w15="http://schemas.microsoft.com/office/word/2012/wordml" xmlns:w16cex="http://schemas.microsoft.com/office/word/2018/wordml/cex" xmlns:w16cid="http://schemas.microsoft.com/office/word/2016/wordml/cid" xmlns:w16="http://schemas.microsoft.com/office/word/2018/wordml" xmlns:w16sdtdh="http://schemas.microsoft.com/office/word/2020/wordml/sdtdatahash" xmlns:w16se="http://schemas.microsoft.com/office/word/2015/wordml/symex" xmlns:wpg="http://schemas.microsoft.com/office/word/2010/wordprocessingGroup" xmlns:wpi="http://schemas.microsoft.com/office/word/2010/wordprocessingInk" xmlns:wne="http://schemas.microsoft.com/office/word/2006/wordml" xmlns:wps="http://schemas.microsoft.com/office/word/2010/wordprocessingShape" mc:Ignorable="w14 w15 w16se w16cid w16 w16cex w16sdtdh wp14">
+  <w:endnote w:type="separator" w:id="-1">
+    <w:p>
+      <w:pPr>
+        <w:spacing w:after="0" w:line="240" w:lineRule="auto"/>
+      </w:pPr>
+      <w:r>
+        <w:separator/>
+      </w:r>
+    </w:p>
+  </w:endnote>
+  <w:endnote w:type="continuationSeparator" w:id="0">
+    <w:p>
+      <w:pPr>
+        <w:spacing w:after="0" w:line="240" w:lineRule="auto"/>
+      </w:pPr>
+      <w:r>
+        <w:continuationSeparator/>
+      </w:r>
+    </w:p>
+  </w:endnote>
+</w:endnotes>
+</file>
+
+<file path=word/footnotes.xml><?xml version="1.0" encoding="utf-8"?>
+<w:footnotes xmlns:wpc="http://schemas.microsoft.com/office/word/2010/wordprocessingCanvas" xmlns:cx="http://schemas.microsoft.com/office/drawing/2014/chartex" xmlns:cx1="http://schemas.microsoft.com/office/drawing/2015/9/8/chartex" xmlns:cx2="http://schemas.microsoft.com/office/drawing/2015/10/21/chartex" xmlns:cx3="http://schemas.microsoft.com/office/drawing/2016/5/9/chartex" xmlns:cx4="http://schemas.microsoft.com/office/drawing/2016/5/10/chartex" xmlns:cx5="http://schemas.microsoft.com/office/drawing/2016/5/11/chartex" xmlns:cx6="http://schemas.microsoft.com/office/drawing/2016/5/12/chartex" xmlns:cx7="http://schemas.microsoft.com/office/drawing/2016/5/13/chartex" xmlns:cx8="http://schemas.microsoft.com/office/drawing/2016/5/14/chartex" xmlns:mc="http://schemas.openxmlformats.org/markup-compatibility/2006" xmlns:aink="http://schemas.microsoft.com/office/drawing/2016/ink" xmlns:am3d="http://schemas.microsoft.com/office/drawing/2017/model3d" xmlns:o="urn:schemas-microsoft-com:office:office" xmlns:r="http://schemas.openxmlformats.org/officeDocument/2006/relationships" xmlns:m="http://schemas.openxmlformats.org/officeDocument/2006/math" xmlns:v="urn:schemas-microsoft-com:vml" xmlns:wp14="http://schemas.microsoft.com/office/word/2010/wordprocessingDrawing" xmlns:wp="http://schemas.openxmlformats.org/drawingml/2006/wordprocessingDrawing" xmlns:w10="urn:schemas-microsoft-com:office:word" xmlns:w="http://schemas.openxmlformats.org/wordprocessingml/2006/main" xmlns:w14="http://schemas.microsoft.com/office/word/2010/wordml" xmlns:w15="http://schemas.microsoft.com/office/word/2012/wordml" xmlns:w16cex="http://schemas.microsoft.com/office/word/2018/wordml/cex" xmlns:w16cid="http://schemas.microsoft.com/office/word/2016/wordml/cid" xmlns:w16="http://schemas.microsoft.com/office/word/2018/wordml" xmlns:w16sdtdh="http://schemas.microsoft.com/office/word/2020/wordml/sdtdatahash" xmlns:w16se="http://schemas.microsoft.com/office/word/2015/wordml/symex" xmlns:wpg="http://schemas.microsoft.com/office/word/2010/wordprocessingGroup" xmlns:wpi="http://schemas.microsoft.com/office/word/2010/wordprocessingInk" xmlns:wne="http://schemas.microsoft.com/office/word/2006/wordml" xmlns:wps="http://schemas.microsoft.com/office/word/2010/wordprocessingShape" mc:Ignorable="w14 w15 w16se w16cid w16 w16cex w16sdtdh wp14">
+  <w:footnote w:type="separator" w:id="-1">
+    <w:p>
+      <w:pPr>
+        <w:spacing w:after="0" w:line="240" w:lineRule="auto"/>
+      </w:pPr>
+      <w:r>
+        <w:separator/>
+      </w:r>
+    </w:p>
+  </w:footnote>
+  <w:footnote w:type="continuationSeparator" w:id="0">
+    <w:p>
+      <w:pPr>
+        <w:spacing w:after="0" w:line="240" w:lineRule="auto"/>
+      </w:pPr>
+      <w:r>
+        <w:continuationSeparator/>
+      </w:r>
+    </w:p>
+  </w:footnote>
+  <w:footnote w:id="1">
+    <w:p>
+      <w:pPr>
+        <w:autoSpaceDE w:val="0"/>
+        <w:autoSpaceDN w:val="0"/>
+        <w:adjustRightInd w:val="0"/>
+        <w:spacing w:after="0" w:line="240" w:lineRule="auto"/>
+        <w:jc w:val="both"/>
+        <w:rPr>
+          <w:lang w:val="en-US"/>
+        </w:rPr>
+      </w:pPr>
+      <w:r>
+        <w:rPr>
+          <w:rStyle w:val="FootnoteReference"/>
+        </w:rPr>
+        <w:footnoteRef/>
+      </w:r>
+      <w:r>
+        <w:t xml:space="preserve"> </w:t>
+      </w:r>
+      <w:r>
+        <w:rPr>
+          <w:rFonts w:eastAsia="MinionPro-Regular" w:cstheme="minorHAnsi"/>
+          <w:sz w:val="18"/>
+          <w:szCs w:val="18"/>
+          <w:lang w:val="en-US"/>
+        </w:rPr>
+        <w:t>A</w:t>
+      </w:r>
+      <w:r>
+        <w:rPr>
+          <w:rFonts w:eastAsia="MinionPro-Regular" w:cstheme="minorHAnsi"/>
+          <w:sz w:val="18"/>
+          <w:szCs w:val="18"/>
+          <w:lang w:val="en-DE"/>
+        </w:rPr>
+        <w:t xml:space="preserve"> linear model </w:t>
+      </w:r>
+      <w:proofErr w:type="gramStart"/>
+      <w:r>
+        <w:rPr>
+          <w:rFonts w:eastAsia="MinionPro-Regular" w:cstheme="minorHAnsi"/>
+          <w:sz w:val="18"/>
+          <w:szCs w:val="18"/>
+          <w:lang w:val="en-DE"/>
+        </w:rPr>
+        <w:t>makes the assumption</w:t>
+      </w:r>
+      <w:proofErr w:type="gramEnd"/>
+      <w:r>
+        <w:rPr>
+          <w:rFonts w:eastAsia="MinionPro-Regular" w:cstheme="minorHAnsi"/>
+          <w:sz w:val="18"/>
+          <w:szCs w:val="18"/>
+          <w:lang w:val="en-DE"/>
+        </w:rPr>
+        <w:t xml:space="preserve"> that the data is fundamentally linear</w:t>
+      </w:r>
+      <w:r>
+        <w:rPr>
+          <w:rFonts w:eastAsia="MinionPro-Regular" w:cstheme="minorHAnsi"/>
+          <w:sz w:val="18"/>
+          <w:szCs w:val="18"/>
+          <w:lang w:val="en-US"/>
+        </w:rPr>
+        <w:t xml:space="preserve"> </w:t>
+      </w:r>
+      <w:r>
+        <w:rPr>
+          <w:rFonts w:eastAsia="MinionPro-Regular" w:cstheme="minorHAnsi"/>
+          <w:sz w:val="18"/>
+          <w:szCs w:val="18"/>
+          <w:lang w:val="en-DE"/>
+        </w:rPr>
+        <w:t>and that the distance between the instances and the straight line is just noise, which</w:t>
+      </w:r>
+      <w:r>
+        <w:rPr>
+          <w:rFonts w:eastAsia="MinionPro-Regular" w:cstheme="minorHAnsi"/>
+          <w:sz w:val="18"/>
+          <w:szCs w:val="18"/>
+          <w:lang w:val="en-US"/>
+        </w:rPr>
+        <w:t xml:space="preserve"> </w:t>
+      </w:r>
+      <w:r>
+        <w:rPr>
+          <w:rFonts w:eastAsia="MinionPro-Regular" w:cstheme="minorHAnsi"/>
+          <w:sz w:val="18"/>
+          <w:szCs w:val="18"/>
+          <w:lang w:val="en-DE"/>
+        </w:rPr>
+        <w:t>can safely be ignored.</w:t>
+      </w:r>
+    </w:p>
+  </w:footnote>
+</w:footnotes>
+</file>
+
+<file path=word/numbering.xml><?xml version="1.0" encoding="utf-8"?>
+<w:numbering xmlns:wpc="http://schemas.microsoft.com/office/word/2010/wordprocessingCanvas" xmlns:cx="http://schemas.microsoft.com/office/drawing/2014/chartex" xmlns:cx1="http://schemas.microsoft.com/office/drawing/2015/9/8/chartex" xmlns:cx2="http://schemas.microsoft.com/office/drawing/2015/10/21/chartex" xmlns:cx3="http://schemas.microsoft.com/office/drawing/2016/5/9/chartex" xmlns:cx4="http://schemas.microsoft.com/office/drawing/2016/5/10/chartex" xmlns:cx5="http://schemas.microsoft.com/office/drawing/2016/5/11/chartex" xmlns:cx6="http://schemas.microsoft.com/office/drawing/2016/5/12/chartex" xmlns:cx7="http://schemas.microsoft.com/office/drawing/2016/5/13/chartex" xmlns:cx8="http://schemas.microsoft.com/office/drawing/2016/5/14/chartex" xmlns:mc="http://schemas.openxmlformats.org/markup-compatibility/2006" xmlns:aink="http://schemas.microsoft.com/office/drawing/2016/ink" xmlns:am3d="http://schemas.microsoft.com/office/drawing/2017/model3d" xmlns:o="urn:schemas-microsoft-com:office:office" xmlns:r="http://schemas.openxmlformats.org/officeDocument/2006/relationships" xmlns:m="http://schemas.openxmlformats.org/officeDocument/2006/math" xmlns:v="urn:schemas-microsoft-com:vml" xmlns:wp14="http://schemas.microsoft.com/office/word/2010/wordprocessingDrawing" xmlns:wp="http://schemas.openxmlformats.org/drawingml/2006/wordprocessingDrawing" xmlns:w10="urn:schemas-microsoft-com:office:word" xmlns:w="http://schemas.openxmlformats.org/wordprocessingml/2006/main" xmlns:w14="http://schemas.microsoft.com/office/word/2010/wordml" xmlns:w15="http://schemas.microsoft.com/office/word/2012/wordml" xmlns:w16cex="http://schemas.microsoft.com/office/word/2018/wordml/cex" xmlns:w16cid="http://schemas.microsoft.com/office/word/2016/wordml/cid" xmlns:w16="http://schemas.microsoft.com/office/word/2018/wordml" xmlns:w16sdtdh="http://schemas.microsoft.com/office/word/2020/wordml/sdtdatahash" xmlns:w16se="http://schemas.microsoft.com/office/word/2015/wordml/symex" xmlns:wpg="http://schemas.microsoft.com/office/word/2010/wordprocessingGroup" xmlns:wpi="http://schemas.microsoft.com/office/word/2010/wordprocessingInk" xmlns:wne="http://schemas.microsoft.com/office/word/2006/wordml" xmlns:wps="http://schemas.microsoft.com/office/word/2010/wordprocessingShape" mc:Ignorable="w14 w15 w16se w16cid w16 w16cex w16sdtdh wp14">
+  <w:abstractNum w:abstractNumId="0" w15:restartNumberingAfterBreak="0">
+    <w:nsid w:val="057B663A"/>
+    <w:multiLevelType w:val="hybridMultilevel"/>
+    <w:tmpl w:val="F880EAC2"/>
+    <w:lvl w:ilvl="0" w:tplc="20000001">
+      <w:start w:val="1"/>
+      <w:numFmt w:val="bullet"/>
+      <w:lvlText w:val=""/>
+      <w:lvlJc w:val="left"/>
+      <w:pPr>
+        <w:ind w:left="720" w:hanging="360"/>
+      </w:pPr>
+      <w:rPr>
+        <w:rFonts w:ascii="Symbol" w:hAnsi="Symbol" w:hint="default"/>
+      </w:rPr>
+    </w:lvl>
+    <w:lvl w:ilvl="1" w:tplc="20000003">
+      <w:start w:val="1"/>
+      <w:numFmt w:val="bullet"/>
+      <w:lvlText w:val="o"/>
+      <w:lvlJc w:val="left"/>
+      <w:pPr>
+        <w:ind w:left="1440" w:hanging="360"/>
+      </w:pPr>
+      <w:rPr>
+        <w:rFonts w:ascii="Courier New" w:hAnsi="Courier New" w:cs="Courier New" w:hint="default"/>
+      </w:rPr>
+    </w:lvl>
+    <w:lvl w:ilvl="2" w:tplc="20000005" w:tentative="1">
+      <w:start w:val="1"/>
+      <w:numFmt w:val="bullet"/>
+      <w:lvlText w:val=""/>
+      <w:lvlJc w:val="left"/>
+      <w:pPr>
+        <w:ind w:left="2160" w:hanging="360"/>
+      </w:pPr>
+      <w:rPr>
+        <w:rFonts w:ascii="Wingdings" w:hAnsi="Wingdings" w:hint="default"/>
+      </w:rPr>
+    </w:lvl>
+    <w:lvl w:ilvl="3" w:tplc="20000001" w:tentative="1">
+      <w:start w:val="1"/>
+      <w:numFmt w:val="bullet"/>
+      <w:lvlText w:val=""/>
+      <w:lvlJc w:val="left"/>
+      <w:pPr>
+        <w:ind w:left="2880" w:hanging="360"/>
+      </w:pPr>
+      <w:rPr>
+        <w:rFonts w:ascii="Symbol" w:hAnsi="Symbol" w:hint="default"/>
+      </w:rPr>
+    </w:lvl>
+    <w:lvl w:ilvl="4" w:tplc="20000003" w:tentative="1">
+      <w:start w:val="1"/>
+      <w:numFmt w:val="bullet"/>
+      <w:lvlText w:val="o"/>
+      <w:lvlJc w:val="left"/>
+      <w:pPr>
+        <w:ind w:left="3600" w:hanging="360"/>
+      </w:pPr>
+      <w:rPr>
+        <w:rFonts w:ascii="Courier New" w:hAnsi="Courier New" w:cs="Courier New" w:hint="default"/>
+      </w:rPr>
+    </w:lvl>
+    <w:lvl w:ilvl="5" w:tplc="20000005" w:tentative="1">
+      <w:start w:val="1"/>
+      <w:numFmt w:val="bullet"/>
+      <w:lvlText w:val=""/>
+      <w:lvlJc w:val="left"/>
+      <w:pPr>
+        <w:ind w:left="4320" w:hanging="360"/>
+      </w:pPr>
+      <w:rPr>
+        <w:rFonts w:ascii="Wingdings" w:hAnsi="Wingdings" w:hint="default"/>
+      </w:rPr>
+    </w:lvl>
+    <w:lvl w:ilvl="6" w:tplc="20000001" w:tentative="1">
+      <w:start w:val="1"/>
+      <w:numFmt w:val="bullet"/>
+      <w:lvlText w:val=""/>
+      <w:lvlJc w:val="left"/>
+      <w:pPr>
+        <w:ind w:left="5040" w:hanging="360"/>
+      </w:pPr>
+      <w:rPr>
+        <w:rFonts w:ascii="Symbol" w:hAnsi="Symbol" w:hint="default"/>
+      </w:rPr>
+    </w:lvl>
+    <w:lvl w:ilvl="7" w:tplc="20000003" w:tentative="1">
+      <w:start w:val="1"/>
+      <w:numFmt w:val="bullet"/>
+      <w:lvlText w:val="o"/>
+      <w:lvlJc w:val="left"/>
+      <w:pPr>
+        <w:ind w:left="5760" w:hanging="360"/>
+      </w:pPr>
+      <w:rPr>
+        <w:rFonts w:ascii="Courier New" w:hAnsi="Courier New" w:cs="Courier New" w:hint="default"/>
+      </w:rPr>
+    </w:lvl>
+    <w:lvl w:ilvl="8" w:tplc="20000005" w:tentative="1">
+      <w:start w:val="1"/>
+      <w:numFmt w:val="bullet"/>
+      <w:lvlText w:val=""/>
+      <w:lvlJc w:val="left"/>
+      <w:pPr>
+        <w:ind w:left="6480" w:hanging="360"/>
+      </w:pPr>
+      <w:rPr>
+        <w:rFonts w:ascii="Wingdings" w:hAnsi="Wingdings" w:hint="default"/>
+      </w:rPr>
+    </w:lvl>
+  </w:abstractNum>
+  <w:abstractNum w:abstractNumId="1" w15:restartNumberingAfterBreak="0">
+    <w:nsid w:val="11AB70F2"/>
+    <w:multiLevelType w:val="hybridMultilevel"/>
+    <w:tmpl w:val="824ACB9E"/>
+    <w:lvl w:ilvl="0" w:tplc="20000001">
+      <w:start w:val="1"/>
+      <w:numFmt w:val="bullet"/>
+      <w:lvlText w:val=""/>
+      <w:lvlJc w:val="left"/>
+      <w:pPr>
+        <w:ind w:left="720" w:hanging="360"/>
+      </w:pPr>
+      <w:rPr>
+        <w:rFonts w:ascii="Symbol" w:hAnsi="Symbol" w:hint="default"/>
+      </w:rPr>
+    </w:lvl>
+    <w:lvl w:ilvl="1" w:tplc="20000003" w:tentative="1">
+      <w:start w:val="1"/>
+      <w:numFmt w:val="bullet"/>
+      <w:lvlText w:val="o"/>
+      <w:lvlJc w:val="left"/>
+      <w:pPr>
+        <w:ind w:left="1440" w:hanging="360"/>
+      </w:pPr>
+      <w:rPr>
+        <w:rFonts w:ascii="Courier New" w:hAnsi="Courier New" w:cs="Courier New" w:hint="default"/>
+      </w:rPr>
+    </w:lvl>
+    <w:lvl w:ilvl="2" w:tplc="20000005" w:tentative="1">
+      <w:start w:val="1"/>
+      <w:numFmt w:val="bullet"/>
+      <w:lvlText w:val=""/>
+      <w:lvlJc w:val="left"/>
+      <w:pPr>
+        <w:ind w:left="2160" w:hanging="360"/>
+      </w:pPr>
+      <w:rPr>
+        <w:rFonts w:ascii="Wingdings" w:hAnsi="Wingdings" w:hint="default"/>
+      </w:rPr>
+    </w:lvl>
+    <w:lvl w:ilvl="3" w:tplc="20000001" w:tentative="1">
+      <w:start w:val="1"/>
+      <w:numFmt w:val="bullet"/>
+      <w:lvlText w:val=""/>
+      <w:lvlJc w:val="left"/>
+      <w:pPr>
+        <w:ind w:left="2880" w:hanging="360"/>
+      </w:pPr>
+      <w:rPr>
+        <w:rFonts w:ascii="Symbol" w:hAnsi="Symbol" w:hint="default"/>
+      </w:rPr>
+    </w:lvl>
+    <w:lvl w:ilvl="4" w:tplc="20000003" w:tentative="1">
+      <w:start w:val="1"/>
+      <w:numFmt w:val="bullet"/>
+      <w:lvlText w:val="o"/>
+      <w:lvlJc w:val="left"/>
+      <w:pPr>
+        <w:ind w:left="3600" w:hanging="360"/>
+      </w:pPr>
+      <w:rPr>
+        <w:rFonts w:ascii="Courier New" w:hAnsi="Courier New" w:cs="Courier New" w:hint="default"/>
+      </w:rPr>
+    </w:lvl>
+    <w:lvl w:ilvl="5" w:tplc="20000005" w:tentative="1">
+      <w:start w:val="1"/>
+      <w:numFmt w:val="bullet"/>
+      <w:lvlText w:val=""/>
+      <w:lvlJc w:val="left"/>
+      <w:pPr>
+        <w:ind w:left="4320" w:hanging="360"/>
+      </w:pPr>
+      <w:rPr>
+        <w:rFonts w:ascii="Wingdings" w:hAnsi="Wingdings" w:hint="default"/>
+      </w:rPr>
+    </w:lvl>
+    <w:lvl w:ilvl="6" w:tplc="20000001" w:tentative="1">
+      <w:start w:val="1"/>
+      <w:numFmt w:val="bullet"/>
+      <w:lvlText w:val=""/>
+      <w:lvlJc w:val="left"/>
+      <w:pPr>
+        <w:ind w:left="5040" w:hanging="360"/>
+      </w:pPr>
+      <w:rPr>
+        <w:rFonts w:ascii="Symbol" w:hAnsi="Symbol" w:hint="default"/>
+      </w:rPr>
+    </w:lvl>
+    <w:lvl w:ilvl="7" w:tplc="20000003" w:tentative="1">
+      <w:start w:val="1"/>
+      <w:numFmt w:val="bullet"/>
+      <w:lvlText w:val="o"/>
+      <w:lvlJc w:val="left"/>
+      <w:pPr>
+        <w:ind w:left="5760" w:hanging="360"/>
+      </w:pPr>
+      <w:rPr>
+        <w:rFonts w:ascii="Courier New" w:hAnsi="Courier New" w:cs="Courier New" w:hint="default"/>
+      </w:rPr>
+    </w:lvl>
+    <w:lvl w:ilvl="8" w:tplc="20000005" w:tentative="1">
+      <w:start w:val="1"/>
+      <w:numFmt w:val="bullet"/>
+      <w:lvlText w:val=""/>
+      <w:lvlJc w:val="left"/>
+      <w:pPr>
+        <w:ind w:left="6480" w:hanging="360"/>
+      </w:pPr>
+      <w:rPr>
+        <w:rFonts w:ascii="Wingdings" w:hAnsi="Wingdings" w:hint="default"/>
+      </w:rPr>
+    </w:lvl>
+  </w:abstractNum>
+  <w:abstractNum w:abstractNumId="2" w15:restartNumberingAfterBreak="0">
+    <w:nsid w:val="39A82870"/>
+    <w:multiLevelType w:val="hybridMultilevel"/>
+    <w:tmpl w:val="FA7C1078"/>
+    <w:lvl w:ilvl="0" w:tplc="2000000F">
+      <w:start w:val="1"/>
+      <w:numFmt w:val="decimal"/>
+      <w:lvlText w:val="%1."/>
+      <w:lvlJc w:val="left"/>
+      <w:pPr>
+        <w:ind w:left="720" w:hanging="360"/>
+      </w:pPr>
+    </w:lvl>
+    <w:lvl w:ilvl="1" w:tplc="20000019" w:tentative="1">
+      <w:start w:val="1"/>
+      <w:numFmt w:val="lowerLetter"/>
+      <w:lvlText w:val="%2."/>
+      <w:lvlJc w:val="left"/>
+      <w:pPr>
+        <w:ind w:left="1440" w:hanging="360"/>
+      </w:pPr>
+    </w:lvl>
+    <w:lvl w:ilvl="2" w:tplc="2000001B" w:tentative="1">
+      <w:start w:val="1"/>
+      <w:numFmt w:val="lowerRoman"/>
+      <w:lvlText w:val="%3."/>
+      <w:lvlJc w:val="right"/>
+      <w:pPr>
+        <w:ind w:left="2160" w:hanging="180"/>
+      </w:pPr>
+    </w:lvl>
+    <w:lvl w:ilvl="3" w:tplc="2000000F" w:tentative="1">
+      <w:start w:val="1"/>
+      <w:numFmt w:val="decimal"/>
+      <w:lvlText w:val="%4."/>
+      <w:lvlJc w:val="left"/>
+      <w:pPr>
+        <w:ind w:left="2880" w:hanging="360"/>
+      </w:pPr>
+    </w:lvl>
+    <w:lvl w:ilvl="4" w:tplc="20000019" w:tentative="1">
+      <w:start w:val="1"/>
+      <w:numFmt w:val="lowerLetter"/>
+      <w:lvlText w:val="%5."/>
+      <w:lvlJc w:val="left"/>
+      <w:pPr>
+        <w:ind w:left="3600" w:hanging="360"/>
+      </w:pPr>
+    </w:lvl>
+    <w:lvl w:ilvl="5" w:tplc="2000001B" w:tentative="1">
+      <w:start w:val="1"/>
+      <w:numFmt w:val="lowerRoman"/>
+      <w:lvlText w:val="%6."/>
+      <w:lvlJc w:val="right"/>
+      <w:pPr>
+        <w:ind w:left="4320" w:hanging="180"/>
+      </w:pPr>
+    </w:lvl>
+    <w:lvl w:ilvl="6" w:tplc="2000000F" w:tentative="1">
+      <w:start w:val="1"/>
+      <w:numFmt w:val="decimal"/>
+      <w:lvlText w:val="%7."/>
+      <w:lvlJc w:val="left"/>
+      <w:pPr>
+        <w:ind w:left="5040" w:hanging="360"/>
+      </w:pPr>
+    </w:lvl>
+    <w:lvl w:ilvl="7" w:tplc="20000019" w:tentative="1">
+      <w:start w:val="1"/>
+      <w:numFmt w:val="lowerLetter"/>
+      <w:lvlText w:val="%8."/>
+      <w:lvlJc w:val="left"/>
+      <w:pPr>
+        <w:ind w:left="5760" w:hanging="360"/>
+      </w:pPr>
+    </w:lvl>
+    <w:lvl w:ilvl="8" w:tplc="2000001B" w:tentative="1">
+      <w:start w:val="1"/>
+      <w:numFmt w:val="lowerRoman"/>
+      <w:lvlText w:val="%9."/>
+      <w:lvlJc w:val="right"/>
+      <w:pPr>
+        <w:ind w:left="6480" w:hanging="180"/>
+      </w:pPr>
+    </w:lvl>
+  </w:abstractNum>
+  <w:abstractNum w:abstractNumId="3" w15:restartNumberingAfterBreak="0">
+    <w:nsid w:val="39D57165"/>
+    <w:multiLevelType w:val="hybridMultilevel"/>
+    <w:tmpl w:val="892E0B0C"/>
+    <w:lvl w:ilvl="0" w:tplc="20000001">
+      <w:start w:val="1"/>
+      <w:numFmt w:val="bullet"/>
+      <w:lvlText w:val=""/>
+      <w:lvlJc w:val="left"/>
+      <w:pPr>
+        <w:ind w:left="720" w:hanging="360"/>
+      </w:pPr>
+      <w:rPr>
+        <w:rFonts w:ascii="Symbol" w:hAnsi="Symbol" w:hint="default"/>
+      </w:rPr>
+    </w:lvl>
+    <w:lvl w:ilvl="1" w:tplc="20000003">
+      <w:start w:val="1"/>
+      <w:numFmt w:val="bullet"/>
+      <w:lvlText w:val="o"/>
+      <w:lvlJc w:val="left"/>
+      <w:pPr>
+        <w:ind w:left="1440" w:hanging="360"/>
+      </w:pPr>
+      <w:rPr>
+        <w:rFonts w:ascii="Courier New" w:hAnsi="Courier New" w:cs="Courier New" w:hint="default"/>
+      </w:rPr>
+    </w:lvl>
+    <w:lvl w:ilvl="2" w:tplc="20000005">
+      <w:start w:val="1"/>
+      <w:numFmt w:val="bullet"/>
+      <w:lvlText w:val=""/>
+      <w:lvlJc w:val="left"/>
+      <w:pPr>
+        <w:ind w:left="2160" w:hanging="360"/>
+      </w:pPr>
+      <w:rPr>
+        <w:rFonts w:ascii="Wingdings" w:hAnsi="Wingdings" w:hint="default"/>
+      </w:rPr>
+    </w:lvl>
+    <w:lvl w:ilvl="3" w:tplc="20000001" w:tentative="1">
+      <w:start w:val="1"/>
+      <w:numFmt w:val="bullet"/>
+      <w:lvlText w:val=""/>
+      <w:lvlJc w:val="left"/>
+      <w:pPr>
+        <w:ind w:left="2880" w:hanging="360"/>
+      </w:pPr>
+      <w:rPr>
+        <w:rFonts w:ascii="Symbol" w:hAnsi="Symbol" w:hint="default"/>
+      </w:rPr>
+    </w:lvl>
+    <w:lvl w:ilvl="4" w:tplc="20000003" w:tentative="1">
+      <w:start w:val="1"/>
+      <w:numFmt w:val="bullet"/>
+      <w:lvlText w:val="o"/>
+      <w:lvlJc w:val="left"/>
+      <w:pPr>
+        <w:ind w:left="3600" w:hanging="360"/>
+      </w:pPr>
+      <w:rPr>
+        <w:rFonts w:ascii="Courier New" w:hAnsi="Courier New" w:cs="Courier New" w:hint="default"/>
+      </w:rPr>
+    </w:lvl>
+    <w:lvl w:ilvl="5" w:tplc="20000005" w:tentative="1">
+      <w:start w:val="1"/>
+      <w:numFmt w:val="bullet"/>
+      <w:lvlText w:val=""/>
+      <w:lvlJc w:val="left"/>
+      <w:pPr>
+        <w:ind w:left="4320" w:hanging="360"/>
+      </w:pPr>
+      <w:rPr>
+        <w:rFonts w:ascii="Wingdings" w:hAnsi="Wingdings" w:hint="default"/>
+      </w:rPr>
+    </w:lvl>
+    <w:lvl w:ilvl="6" w:tplc="20000001" w:tentative="1">
+      <w:start w:val="1"/>
+      <w:numFmt w:val="bullet"/>
+      <w:lvlText w:val=""/>
+      <w:lvlJc w:val="left"/>
+      <w:pPr>
+        <w:ind w:left="5040" w:hanging="360"/>
+      </w:pPr>
+      <w:rPr>
+        <w:rFonts w:ascii="Symbol" w:hAnsi="Symbol" w:hint="default"/>
+      </w:rPr>
+    </w:lvl>
+    <w:lvl w:ilvl="7" w:tplc="20000003" w:tentative="1">
+      <w:start w:val="1"/>
+      <w:numFmt w:val="bullet"/>
+      <w:lvlText w:val="o"/>
+      <w:lvlJc w:val="left"/>
+      <w:pPr>
+        <w:ind w:left="5760" w:hanging="360"/>
+      </w:pPr>
+      <w:rPr>
+        <w:rFonts w:ascii="Courier New" w:hAnsi="Courier New" w:cs="Courier New" w:hint="default"/>
+      </w:rPr>
+    </w:lvl>
+    <w:lvl w:ilvl="8" w:tplc="20000005" w:tentative="1">
+      <w:start w:val="1"/>
+      <w:numFmt w:val="bullet"/>
+      <w:lvlText w:val=""/>
+      <w:lvlJc w:val="left"/>
+      <w:pPr>
+        <w:ind w:left="6480" w:hanging="360"/>
+      </w:pPr>
+      <w:rPr>
+        <w:rFonts w:ascii="Wingdings" w:hAnsi="Wingdings" w:hint="default"/>
+      </w:rPr>
+    </w:lvl>
+  </w:abstractNum>
+  <w:abstractNum w:abstractNumId="4" w15:restartNumberingAfterBreak="0">
+    <w:nsid w:val="6EE63CC4"/>
+    <w:multiLevelType w:val="hybridMultilevel"/>
+    <w:tmpl w:val="FE4C6BF8"/>
+    <w:lvl w:ilvl="0" w:tplc="2000000F">
+      <w:start w:val="1"/>
+      <w:numFmt w:val="decimal"/>
+      <w:lvlText w:val="%1."/>
+      <w:lvlJc w:val="left"/>
+      <w:pPr>
+        <w:ind w:left="720" w:hanging="360"/>
+      </w:pPr>
+    </w:lvl>
+    <w:lvl w:ilvl="1" w:tplc="35263C06">
+      <w:start w:val="1"/>
+      <w:numFmt w:val="lowerLetter"/>
+      <w:lvlText w:val="%2."/>
+      <w:lvlJc w:val="left"/>
+      <w:pPr>
+        <w:ind w:left="1440" w:hanging="360"/>
+      </w:pPr>
+      <w:rPr>
+        <w:b w:val="0"/>
+        <w:bCs w:val="0"/>
+      </w:rPr>
+    </w:lvl>
+    <w:lvl w:ilvl="2" w:tplc="2000001B">
+      <w:start w:val="1"/>
+      <w:numFmt w:val="lowerRoman"/>
+      <w:lvlText w:val="%3."/>
+      <w:lvlJc w:val="right"/>
+      <w:pPr>
+        <w:ind w:left="2160" w:hanging="180"/>
+      </w:pPr>
+    </w:lvl>
+    <w:lvl w:ilvl="3" w:tplc="2000000F">
+      <w:start w:val="1"/>
+      <w:numFmt w:val="decimal"/>
+      <w:lvlText w:val="%4."/>
+      <w:lvlJc w:val="left"/>
+      <w:pPr>
+        <w:ind w:left="2880" w:hanging="360"/>
+      </w:pPr>
+    </w:lvl>
+    <w:lvl w:ilvl="4" w:tplc="20000019" w:tentative="1">
+      <w:start w:val="1"/>
+      <w:numFmt w:val="lowerLetter"/>
+      <w:lvlText w:val="%5."/>
+      <w:lvlJc w:val="left"/>
+      <w:pPr>
+        <w:ind w:left="3600" w:hanging="360"/>
+      </w:pPr>
+    </w:lvl>
+    <w:lvl w:ilvl="5" w:tplc="2000001B" w:tentative="1">
+      <w:start w:val="1"/>
+      <w:numFmt w:val="lowerRoman"/>
+      <w:lvlText w:val="%6."/>
+      <w:lvlJc w:val="right"/>
+      <w:pPr>
+        <w:ind w:left="4320" w:hanging="180"/>
+      </w:pPr>
+    </w:lvl>
+    <w:lvl w:ilvl="6" w:tplc="2000000F" w:tentative="1">
+      <w:start w:val="1"/>
+      <w:numFmt w:val="decimal"/>
+      <w:lvlText w:val="%7."/>
+      <w:lvlJc w:val="left"/>
+      <w:pPr>
+        <w:ind w:left="5040" w:hanging="360"/>
+      </w:pPr>
+    </w:lvl>
+    <w:lvl w:ilvl="7" w:tplc="20000019" w:tentative="1">
+      <w:start w:val="1"/>
+      <w:numFmt w:val="lowerLetter"/>
+      <w:lvlText w:val="%8."/>
+      <w:lvlJc w:val="left"/>
+      <w:pPr>
+        <w:ind w:left="5760" w:hanging="360"/>
+      </w:pPr>
+    </w:lvl>
+    <w:lvl w:ilvl="8" w:tplc="2000001B" w:tentative="1">
+      <w:start w:val="1"/>
+      <w:numFmt w:val="lowerRoman"/>
+      <w:lvlText w:val="%9."/>
+      <w:lvlJc w:val="right"/>
+      <w:pPr>
+        <w:ind w:left="6480" w:hanging="180"/>
+      </w:pPr>
+    </w:lvl>
+  </w:abstractNum>
+  <w:num w:numId="1">
+    <w:abstractNumId w:val="1"/>
+  </w:num>
+  <w:num w:numId="2">
+    <w:abstractNumId w:val="4"/>
+  </w:num>
+  <w:num w:numId="3">
+    <w:abstractNumId w:val="2"/>
+  </w:num>
+  <w:num w:numId="4">
+    <w:abstractNumId w:val="0"/>
+  </w:num>
+  <w:num w:numId="5">
+    <w:abstractNumId w:val="3"/>
+  </w:num>
+</w:numbering>
 </file>
 
 <file path=word/styles.xml><?xml version="1.0" encoding="utf-8"?>
@@ -916,6 +3320,56 @@
     <w:semiHidden/>
     <w:unhideWhenUsed/>
   </w:style>
+  <w:style w:type="paragraph" w:styleId="ListParagraph">
+    <w:name w:val="List Paragraph"/>
+    <w:basedOn w:val="Normal"/>
+    <w:uiPriority w:val="34"/>
+    <w:qFormat/>
+    <w:rsid w:val="003E42AB"/>
+    <w:pPr>
+      <w:ind w:left="720"/>
+      <w:contextualSpacing/>
+    </w:pPr>
+  </w:style>
+  <w:style w:type="paragraph" w:styleId="FootnoteText">
+    <w:name w:val="footnote text"/>
+    <w:basedOn w:val="Normal"/>
+    <w:link w:val="FootnoteTextChar"/>
+    <w:uiPriority w:val="99"/>
+    <w:semiHidden/>
+    <w:unhideWhenUsed/>
+    <w:rsid w:val="00633BBE"/>
+    <w:pPr>
+      <w:spacing w:after="0" w:line="240" w:lineRule="auto"/>
+    </w:pPr>
+    <w:rPr>
+      <w:sz w:val="20"/>
+      <w:szCs w:val="20"/>
+    </w:rPr>
+  </w:style>
+  <w:style w:type="character" w:customStyle="1" w:styleId="FootnoteTextChar">
+    <w:name w:val="Footnote Text Char"/>
+    <w:basedOn w:val="DefaultParagraphFont"/>
+    <w:link w:val="FootnoteText"/>
+    <w:uiPriority w:val="99"/>
+    <w:semiHidden/>
+    <w:rsid w:val="00633BBE"/>
+    <w:rPr>
+      <w:sz w:val="20"/>
+      <w:szCs w:val="20"/>
+    </w:rPr>
+  </w:style>
+  <w:style w:type="character" w:styleId="FootnoteReference">
+    <w:name w:val="footnote reference"/>
+    <w:basedOn w:val="DefaultParagraphFont"/>
+    <w:uiPriority w:val="99"/>
+    <w:semiHidden/>
+    <w:unhideWhenUsed/>
+    <w:rsid w:val="00633BBE"/>
+    <w:rPr>
+      <w:vertAlign w:val="superscript"/>
+    </w:rPr>
+  </w:style>
 </w:styles>
 </file>
 
@@ -1212,4 +3666,16 @@
     </a:ext>
   </a:extLst>
 </a:theme>
+</file>
+
+<file path=customXml/item1.xml><?xml version="1.0" encoding="utf-8"?>
+<b:Sources xmlns:b="http://schemas.openxmlformats.org/officeDocument/2006/bibliography" xmlns="http://schemas.openxmlformats.org/officeDocument/2006/bibliography" SelectedStyle="\APASixthEditionOfficeOnline.xsl" StyleName="APA" Version="6"/>
+</file>
+
+<file path=customXml/itemProps1.xml><?xml version="1.0" encoding="utf-8"?>
+<ds:datastoreItem xmlns:ds="http://schemas.openxmlformats.org/officeDocument/2006/customXml" ds:itemID="{B2FB0FB7-D0E1-4772-A172-D4183D6F24B1}">
+  <ds:schemaRefs>
+    <ds:schemaRef ds:uri="http://schemas.openxmlformats.org/officeDocument/2006/bibliography"/>
+  </ds:schemaRefs>
+</ds:datastoreItem>
 </file>
</xml_diff>